<commit_message>
Dokumentation von RQ3 und weiteren inhalten vervollständigt und abgeschlossen von meiner seite her.
</commit_message>
<xml_diff>
--- a/05-2_CIP02_209_Documentation.docx
+++ b/05-2_CIP02_209_Documentation.docx
@@ -15,6 +15,7 @@
         </w:rPr>
         <w:t xml:space="preserve">Occurrence of </w:t>
       </w:r>
+      <w:commentRangeStart w:id="0"/>
       <w:r>
         <w:rPr>
           <w:lang w:val="en-US"/>
@@ -25,7 +26,24 @@
         <w:rPr>
           <w:lang w:val="en-US"/>
         </w:rPr>
-        <w:t xml:space="preserve"> in Switzerland</w:t>
+        <w:t xml:space="preserve"> </w:t>
+      </w:r>
+      <w:commentRangeEnd w:id="0"/>
+      <w:r>
+        <w:rPr>
+          <w:rStyle w:val="CommentReference"/>
+          <w:rFonts w:eastAsiaTheme="minorHAnsi" w:cstheme="minorBidi"/>
+          <w:b w:val="0"/>
+          <w:spacing w:val="0"/>
+          <w:kern w:val="2"/>
+        </w:rPr>
+        <w:commentReference w:id="0"/>
+      </w:r>
+      <w:r>
+        <w:rPr>
+          <w:lang w:val="en-US"/>
+        </w:rPr>
+        <w:t>in Switzerland</w:t>
       </w:r>
     </w:p>
     <w:p>
@@ -54,7 +72,7 @@
           <w:noProof/>
         </w:rPr>
         <w:drawing>
-          <wp:inline distT="0" distB="0" distL="0" distR="0" wp14:anchorId="1A62AFDD" wp14:editId="44AADF25">
+          <wp:inline distT="0" distB="0" distL="0" distR="0" wp14:anchorId="1A62AFDD" wp14:editId="2A9E5B36">
             <wp:extent cx="3886200" cy="2745718"/>
             <wp:effectExtent l="0" t="0" r="0" b="0"/>
             <wp:docPr id="2107547335" name="Picture 7" descr="Alpine Mineral Museum in Seedorf, Switzerland"/>
@@ -71,7 +89,7 @@
                     </pic:cNvPicPr>
                   </pic:nvPicPr>
                   <pic:blipFill rotWithShape="1">
-                    <a:blip r:embed="rId8" cstate="print">
+                    <a:blip r:embed="rId12" cstate="print">
                       <a:extLst>
                         <a:ext uri="{28A0092B-C50C-407E-A947-70E740481C1C}">
                           <a14:useLocalDpi xmlns:a14="http://schemas.microsoft.com/office/drawing/2010/main" val="0"/>
@@ -810,31 +828,7 @@
               <w:sz w:val="32"/>
               <w:szCs w:val="32"/>
             </w:rPr>
-            <w:t xml:space="preserve">Table </w:t>
-          </w:r>
-          <w:proofErr w:type="spellStart"/>
-          <w:r>
-            <w:rPr>
-              <w:b/>
-              <w:bCs/>
-              <w:smallCaps/>
-              <w:color w:val="0F4761" w:themeColor="accent1" w:themeShade="BF"/>
-              <w:sz w:val="32"/>
-              <w:szCs w:val="32"/>
-            </w:rPr>
-            <w:t>of</w:t>
-          </w:r>
-          <w:proofErr w:type="spellEnd"/>
-          <w:r>
-            <w:rPr>
-              <w:b/>
-              <w:bCs/>
-              <w:smallCaps/>
-              <w:color w:val="0F4761" w:themeColor="accent1" w:themeShade="BF"/>
-              <w:sz w:val="32"/>
-              <w:szCs w:val="32"/>
-            </w:rPr>
-            <w:t xml:space="preserve"> Contents</w:t>
+            <w:t>Table of Contents</w:t>
           </w:r>
         </w:p>
         <w:p>
@@ -1610,7 +1604,7 @@
     <w:p>
       <w:pPr>
         <w:sectPr>
-          <w:footerReference w:type="default" r:id="rId9"/>
+          <w:footerReference w:type="default" r:id="rId13"/>
           <w:pgSz w:w="11906" w:h="16838"/>
           <w:pgMar w:top="1440" w:right="1440" w:bottom="1440" w:left="1440" w:header="708" w:footer="708" w:gutter="0"/>
           <w:pgNumType w:fmt="upperRoman" w:start="1"/>
@@ -1624,14 +1618,12 @@
       <w:pPr>
         <w:pStyle w:val="Heading1"/>
       </w:pPr>
-      <w:bookmarkStart w:id="0" w:name="_Toc194941927"/>
-      <w:proofErr w:type="spellStart"/>
+      <w:bookmarkStart w:id="1" w:name="_Toc194941927"/>
       <w:r>
         <w:lastRenderedPageBreak/>
         <w:t>Introduction</w:t>
       </w:r>
-      <w:bookmarkEnd w:id="0"/>
-      <w:proofErr w:type="spellEnd"/>
+      <w:bookmarkEnd w:id="1"/>
     </w:p>
     <w:p>
       <w:pPr>
@@ -1656,7 +1648,37 @@
         <w:rPr>
           <w:lang w:val="en-US"/>
         </w:rPr>
-        <w:t>Using public datasets (Mindat.org, Swiss Geological Survey, scientific publications), we will apply Python-based data analysis to identify patterns.</w:t>
+        <w:t xml:space="preserve">Using </w:t>
+      </w:r>
+      <w:r>
+        <w:rPr>
+          <w:lang w:val="en-US"/>
+        </w:rPr>
+        <w:t xml:space="preserve">a </w:t>
+      </w:r>
+      <w:r>
+        <w:rPr>
+          <w:lang w:val="en-US"/>
+        </w:rPr>
+        <w:t xml:space="preserve">public </w:t>
+      </w:r>
+      <w:r>
+        <w:rPr>
+          <w:lang w:val="en-US"/>
+        </w:rPr>
+        <w:t xml:space="preserve">data </w:t>
+      </w:r>
+      <w:r>
+        <w:rPr>
+          <w:lang w:val="en-US"/>
+        </w:rPr>
+        <w:t>source</w:t>
+      </w:r>
+      <w:r>
+        <w:rPr>
+          <w:lang w:val="en-US"/>
+        </w:rPr>
+        <w:t xml:space="preserve"> (Mindat.org), we will apply Python-based data analysis to identify patterns.</w:t>
       </w:r>
       <w:r>
         <w:rPr>
@@ -1700,13 +1722,11 @@
       <w:pPr>
         <w:pStyle w:val="Heading1"/>
       </w:pPr>
-      <w:bookmarkStart w:id="1" w:name="_Toc194941928"/>
-      <w:proofErr w:type="spellStart"/>
+      <w:bookmarkStart w:id="2" w:name="_Toc194941928"/>
       <w:r>
         <w:t>Preprocessing</w:t>
       </w:r>
-      <w:bookmarkEnd w:id="1"/>
-      <w:proofErr w:type="spellEnd"/>
+      <w:bookmarkEnd w:id="2"/>
     </w:p>
     <w:p>
       <w:pPr>
@@ -1767,35 +1787,7 @@
         <w:rPr>
           <w:lang w:val="en-US"/>
         </w:rPr>
-        <w:t xml:space="preserve">we used </w:t>
-      </w:r>
-      <w:proofErr w:type="spellStart"/>
-      <w:r>
-        <w:rPr>
-          <w:lang w:val="en-US"/>
-        </w:rPr>
-        <w:t>WebScraping</w:t>
-      </w:r>
-      <w:proofErr w:type="spellEnd"/>
-      <w:r>
-        <w:rPr>
-          <w:lang w:val="en-US"/>
-        </w:rPr>
-        <w:t xml:space="preserve"> with our main </w:t>
-      </w:r>
-      <w:proofErr w:type="spellStart"/>
-      <w:r>
-        <w:rPr>
-          <w:lang w:val="en-US"/>
-        </w:rPr>
-        <w:t>datasource</w:t>
-      </w:r>
-      <w:proofErr w:type="spellEnd"/>
-      <w:r>
-        <w:rPr>
-          <w:lang w:val="en-US"/>
-        </w:rPr>
-        <w:t xml:space="preserve"> </w:t>
+        <w:t xml:space="preserve">we used WebScraping with our main datasource </w:t>
       </w:r>
       <w:r>
         <w:rPr>
@@ -1881,35 +1873,7 @@
         <w:rPr>
           <w:lang w:val="en-CH"/>
         </w:rPr>
-        <w:t xml:space="preserve">specifically the </w:t>
-      </w:r>
-      <w:proofErr w:type="spellStart"/>
-      <w:r>
-        <w:rPr>
-          <w:lang w:val="en-CH"/>
-        </w:rPr>
-        <w:t>locinfodiv</w:t>
-      </w:r>
-      <w:proofErr w:type="spellEnd"/>
-      <w:r>
-        <w:rPr>
-          <w:lang w:val="en-CH"/>
-        </w:rPr>
-        <w:t xml:space="preserve"> and </w:t>
-      </w:r>
-      <w:proofErr w:type="spellStart"/>
-      <w:r>
-        <w:rPr>
-          <w:lang w:val="en-CH"/>
-        </w:rPr>
-        <w:t>newlocminlist</w:t>
-      </w:r>
-      <w:proofErr w:type="spellEnd"/>
-      <w:r>
-        <w:rPr>
-          <w:lang w:val="en-CH"/>
-        </w:rPr>
-        <w:t xml:space="preserve"> sections.</w:t>
+        <w:t>specifically the locinfodiv and newlocminlist sections.</w:t>
       </w:r>
       <w:r>
         <w:rPr>
@@ -1921,49 +1885,7 @@
         <w:rPr>
           <w:lang w:val="en-CH"/>
         </w:rPr>
-        <w:t xml:space="preserve">Initially, we wrote a basic script that </w:t>
-      </w:r>
-      <w:proofErr w:type="gramStart"/>
-      <w:r>
-        <w:rPr>
-          <w:lang w:val="en-CH"/>
-        </w:rPr>
-        <w:t>was capable of scraping</w:t>
-      </w:r>
-      <w:proofErr w:type="gramEnd"/>
-      <w:r>
-        <w:rPr>
-          <w:lang w:val="en-CH"/>
-        </w:rPr>
-        <w:t xml:space="preserve"> data from a single locality. This was only successful after switching from BeautifulSoup4 to Selenium, paired with the </w:t>
-      </w:r>
-      <w:proofErr w:type="spellStart"/>
-      <w:r>
-        <w:rPr>
-          <w:lang w:val="en-CH"/>
-        </w:rPr>
-        <w:t>ChromeDriver</w:t>
-      </w:r>
-      <w:proofErr w:type="spellEnd"/>
-      <w:r>
-        <w:rPr>
-          <w:lang w:val="en-CH"/>
-        </w:rPr>
-        <w:t xml:space="preserve">, since the content was not rendered in the static HTML and therefore not accessible through </w:t>
-      </w:r>
-      <w:proofErr w:type="spellStart"/>
-      <w:r>
-        <w:rPr>
-          <w:lang w:val="en-CH"/>
-        </w:rPr>
-        <w:t>BeautifulSoup</w:t>
-      </w:r>
-      <w:proofErr w:type="spellEnd"/>
-      <w:r>
-        <w:rPr>
-          <w:lang w:val="en-CH"/>
-        </w:rPr>
-        <w:t>.</w:t>
+        <w:t>Initially, we wrote a basic script that was capable of scraping data from a single locality. This was only successful after switching from BeautifulSoup4 to Selenium, paired with the ChromeDriver, since the content was not rendered in the static HTML and therefore not accessible through BeautifulSoup.</w:t>
       </w:r>
     </w:p>
     <w:p>
@@ -2049,70 +1971,14 @@
         <w:rPr>
           <w:lang w:val="en-CH"/>
         </w:rPr>
-        <w:t xml:space="preserve">In response, we implemented multiple </w:t>
-      </w:r>
-      <w:proofErr w:type="gramStart"/>
-      <w:r>
-        <w:rPr>
-          <w:lang w:val="en-CH"/>
-        </w:rPr>
-        <w:t>try</w:t>
-      </w:r>
-      <w:proofErr w:type="gramEnd"/>
-      <w:r>
-        <w:rPr>
-          <w:lang w:val="en-CH"/>
-        </w:rPr>
-        <w:t xml:space="preserve"> and except blocks to catch and handle potential errors during execution. While this mitigated some </w:t>
+        <w:t xml:space="preserve">In response, we implemented multiple try and except blocks to catch and handle potential errors during execution. While this mitigated some issues, it did not fully resolve the problem. Because the website is designed to prevent automated </w:t>
       </w:r>
       <w:r>
         <w:rPr>
           <w:lang w:val="en-CH"/>
         </w:rPr>
         <w:lastRenderedPageBreak/>
-        <w:t xml:space="preserve">issues, it did not fully resolve the problem. Because the website is designed to prevent automated scraping, we made further adjustments to disguise the script’s </w:t>
-      </w:r>
-      <w:proofErr w:type="spellStart"/>
-      <w:r>
-        <w:rPr>
-          <w:lang w:val="en-CH"/>
-        </w:rPr>
-        <w:t>behavior</w:t>
-      </w:r>
-      <w:proofErr w:type="spellEnd"/>
-      <w:r>
-        <w:rPr>
-          <w:lang w:val="en-CH"/>
-        </w:rPr>
-        <w:t xml:space="preserve">: we introduced rotating user agents, installed </w:t>
-      </w:r>
-      <w:proofErr w:type="spellStart"/>
-      <w:r>
-        <w:rPr>
-          <w:lang w:val="en-CH"/>
-        </w:rPr>
-        <w:t>undetected_chromedriver</w:t>
-      </w:r>
-      <w:proofErr w:type="spellEnd"/>
-      <w:r>
-        <w:rPr>
-          <w:lang w:val="en-CH"/>
-        </w:rPr>
-        <w:t xml:space="preserve">, and incorporated randomized wait times (between 5 and 15 seconds) between requests to simulate more human-like </w:t>
-      </w:r>
-      <w:proofErr w:type="spellStart"/>
-      <w:r>
-        <w:rPr>
-          <w:lang w:val="en-CH"/>
-        </w:rPr>
-        <w:t>behavior</w:t>
-      </w:r>
-      <w:proofErr w:type="spellEnd"/>
-      <w:r>
-        <w:rPr>
-          <w:lang w:val="en-CH"/>
-        </w:rPr>
-        <w:t>.</w:t>
+        <w:t>scraping, we made further adjustments to disguise the script’s behavior: we introduced rotating user agents, installed undetected_chromedriver, and incorporated randomized wait times (between 5 and 15 seconds) between requests to simulate more human-like behavior.</w:t>
       </w:r>
       <w:r>
         <w:rPr>
@@ -2161,21 +2027,7 @@
         <w:rPr>
           <w:lang w:val="en-CH"/>
         </w:rPr>
-        <w:t xml:space="preserve">sometimes only captured summary pages instead of individual locality pages. This occurred in cases where </w:t>
-      </w:r>
-      <w:proofErr w:type="spellStart"/>
-      <w:r>
-        <w:rPr>
-          <w:lang w:val="en-CH"/>
-        </w:rPr>
-        <w:t>Mindat</w:t>
-      </w:r>
-      <w:proofErr w:type="spellEnd"/>
-      <w:r>
-        <w:rPr>
-          <w:lang w:val="en-CH"/>
-        </w:rPr>
-        <w:t xml:space="preserve"> displayed an overview of localities within a region, rather than listing them individually.</w:t>
+        <w:t>sometimes only captured summary pages instead of individual locality pages. This occurred in cases where Mindat displayed an overview of localities within a region, rather than listing them individually.</w:t>
       </w:r>
       <w:r>
         <w:rPr>
@@ -2212,21 +2064,7 @@
         <w:rPr>
           <w:lang w:val="en-CH"/>
         </w:rPr>
-        <w:t xml:space="preserve">Finally, it is worth noting that </w:t>
-      </w:r>
-      <w:proofErr w:type="spellStart"/>
-      <w:r>
-        <w:rPr>
-          <w:lang w:val="en-CH"/>
-        </w:rPr>
-        <w:t>Mindat</w:t>
-      </w:r>
-      <w:proofErr w:type="spellEnd"/>
-      <w:r>
-        <w:rPr>
-          <w:lang w:val="en-CH"/>
-        </w:rPr>
-        <w:t xml:space="preserve"> does offer a public API, but it did not provide the specific data we required. Therefore, we decided to proceed with the dataset gathered through our customized scraping process.</w:t>
+        <w:t>Finally, it is worth noting that Mindat does offer a public API, but it did not provide the specific data we required. Therefore, we decided to proceed with the dataset gathered through our customized scraping process.</w:t>
       </w:r>
     </w:p>
     <w:p>
@@ -2270,125 +2108,53 @@
         <w:rPr>
           <w:lang w:val="en-CH"/>
         </w:rPr>
-        <w:t xml:space="preserve">For doing the planned analysis we needed to add the elevation level based on the coordinates </w:t>
-      </w:r>
-      <w:proofErr w:type="gramStart"/>
-      <w:r>
-        <w:rPr>
-          <w:lang w:val="en-CH"/>
-        </w:rPr>
-        <w:t>and also</w:t>
-      </w:r>
-      <w:proofErr w:type="gramEnd"/>
-      <w:r>
-        <w:rPr>
-          <w:lang w:val="en-CH"/>
-        </w:rPr>
-        <w:t xml:space="preserve"> add a categorization for the mineral types. </w:t>
-      </w:r>
-    </w:p>
-    <w:p>
-      <w:pPr>
-        <w:rPr>
-          <w:lang w:val="en-CH"/>
-        </w:rPr>
-      </w:pPr>
-      <w:proofErr w:type="gramStart"/>
-      <w:r>
-        <w:rPr>
-          <w:lang w:val="en-CH"/>
-        </w:rPr>
-        <w:t>In order to</w:t>
-      </w:r>
-      <w:proofErr w:type="gramEnd"/>
-      <w:r>
-        <w:rPr>
-          <w:lang w:val="en-CH"/>
-        </w:rPr>
-        <w:t xml:space="preserve"> enrich the dataset with the elevation of each location, we needed to remove the inaccurate coordinate points </w:t>
-      </w:r>
-      <w:proofErr w:type="gramStart"/>
-      <w:r>
-        <w:rPr>
-          <w:lang w:val="en-CH"/>
-        </w:rPr>
-        <w:t>and also</w:t>
-      </w:r>
-      <w:proofErr w:type="gramEnd"/>
-      <w:r>
-        <w:rPr>
-          <w:lang w:val="en-CH"/>
-        </w:rPr>
-        <w:t xml:space="preserve"> clean up the coordinates so that the format was the same for all accurate entries. The original data contained a mix of coordinate formats, including decimal degrees and degrees-minutes-seconds (DMS), as well as some incomplete or placeholder values. These inconsistencies were addressed by standardising all valid entries into decimal format and discarding those that were either unrecognised, labelled 'unknown' or identified as rough approximations such as '46.00000,8.00000'.</w:t>
-      </w:r>
-    </w:p>
-    <w:p>
-      <w:pPr>
-        <w:rPr>
-          <w:lang w:val="en-CH"/>
-        </w:rPr>
-      </w:pPr>
-      <w:r>
-        <w:rPr>
-          <w:lang w:val="en-CH"/>
-        </w:rPr>
-        <w:t xml:space="preserve">Once the data was cleaned, each coordinate pair was enriched with elevation information using </w:t>
-      </w:r>
-      <w:proofErr w:type="gramStart"/>
-      <w:r>
-        <w:rPr>
-          <w:lang w:val="en-CH"/>
-        </w:rPr>
-        <w:t>a number of</w:t>
-      </w:r>
-      <w:proofErr w:type="gramEnd"/>
-      <w:r>
-        <w:rPr>
-          <w:lang w:val="en-CH"/>
-        </w:rPr>
-        <w:t xml:space="preserve"> external elevation APIs. A fallback mechanism was implemented to maximise data coverage: if the first service failed or returned no result, the system would automatically try the next. The APIs used in this sequence were Open-Elevation, </w:t>
-      </w:r>
-      <w:proofErr w:type="spellStart"/>
-      <w:r>
-        <w:rPr>
-          <w:lang w:val="en-CH"/>
-        </w:rPr>
-        <w:t>OpenTopoData</w:t>
-      </w:r>
-      <w:proofErr w:type="spellEnd"/>
-      <w:r>
-        <w:rPr>
-          <w:lang w:val="en-CH"/>
-        </w:rPr>
-        <w:t xml:space="preserve"> and Open-</w:t>
-      </w:r>
-      <w:proofErr w:type="spellStart"/>
-      <w:r>
-        <w:rPr>
-          <w:lang w:val="en-CH"/>
-        </w:rPr>
-        <w:t>Meteo</w:t>
-      </w:r>
-      <w:proofErr w:type="spellEnd"/>
-      <w:r>
-        <w:rPr>
-          <w:lang w:val="en-CH"/>
-        </w:rPr>
-        <w:t>. The elevation values obtained from these sources were then cleaned and converted to a common integer format.</w:t>
-      </w:r>
-    </w:p>
-    <w:p>
-      <w:pPr>
-        <w:rPr>
-          <w:lang w:val="en-CH"/>
-        </w:rPr>
-      </w:pPr>
+        <w:t xml:space="preserve">For doing the planned analysis we needed to add the elevation level based on the coordinates and also add a categorization for the mineral types. </w:t>
+      </w:r>
+    </w:p>
+    <w:p>
+      <w:pPr>
+        <w:rPr>
+          <w:lang w:val="en-CH"/>
+        </w:rPr>
+      </w:pPr>
+      <w:r>
+        <w:rPr>
+          <w:lang w:val="en-CH"/>
+        </w:rPr>
+        <w:t>In order to enrich the dataset with the elevation of each location, we needed to remove the inaccurate coordinate points and also clean up the coordinates so that the format was the same for all accurate entries. The original data contained a mix of coordinate formats, including decimal degrees and degrees-minutes-seconds (DMS), as well as some incomplete or placeholder values. These inconsistencies were addressed by standardising all valid entries into decimal format and discarding those that were either unrecognised, labelled 'unknown' or identified as rough approximations such as '46.00000,8.00000'.</w:t>
+      </w:r>
+    </w:p>
+    <w:p>
+      <w:pPr>
+        <w:rPr>
+          <w:lang w:val="en-CH"/>
+        </w:rPr>
+      </w:pPr>
+      <w:r>
+        <w:rPr>
+          <w:lang w:val="en-CH"/>
+        </w:rPr>
+        <w:t>Once the data was cleaned, each coordinate pair was enriched with elevation information using a number of external elevation APIs. A fallback mechanism was implemented to maximise data coverage: if the first service failed or returned no result, the system would automatically try the next. The APIs used in this sequence were Open-Elevation, OpenTopoData and Open-Meteo. The elevation values obtained from these sources were then cleaned and converted to a common integer format.</w:t>
+      </w:r>
+    </w:p>
+    <w:p>
+      <w:pPr>
+        <w:rPr>
+          <w:lang w:val="en-CH"/>
+        </w:rPr>
+      </w:pPr>
+      <w:r>
+        <w:rPr>
+          <w:lang w:val="en-CH"/>
+        </w:rPr>
+        <w:t xml:space="preserve">The final output was exported as an Excel file containing three sheets: one with the original raw data, one with the cleaned and validated coordinates, and one with the enriched data containing the </w:t>
+      </w:r>
       <w:r>
         <w:rPr>
           <w:lang w:val="en-CH"/>
         </w:rPr>
         <w:lastRenderedPageBreak/>
-        <w:t>The final output was exported as an Excel file containing three sheets: one with the original raw data, one with the cleaned and validated coordinates, and one with the enriched data containing the elevation for each valid location. This process ensures that the resulting dataset is both reliable and enhanced with valuable topographic context.</w:t>
+        <w:t>elevation for each valid location. This process ensures that the resulting dataset is both reliable and enhanced with valuable topographic context.</w:t>
       </w:r>
     </w:p>
     <w:p>
@@ -2403,7 +2169,7 @@
         </w:rPr>
         <w:t>For the enrichment of the categories for all mineral types</w:t>
       </w:r>
-      <w:commentRangeStart w:id="2"/>
+      <w:commentRangeStart w:id="3"/>
       <w:r>
         <w:rPr>
           <w:highlight w:val="yellow"/>
@@ -2411,12 +2177,12 @@
         </w:rPr>
         <w:t>....</w:t>
       </w:r>
-      <w:commentRangeEnd w:id="2"/>
+      <w:commentRangeEnd w:id="3"/>
       <w:r>
         <w:rPr>
           <w:rStyle w:val="CommentReference"/>
         </w:rPr>
-        <w:commentReference w:id="2"/>
+        <w:commentReference w:id="3"/>
       </w:r>
     </w:p>
     <w:p>
@@ -2442,14 +2208,14 @@
         </w:rPr>
         <w:tab/>
       </w:r>
-      <w:commentRangeStart w:id="3"/>
+      <w:commentRangeStart w:id="4"/>
       <w:r>
         <w:rPr>
           <w:lang w:val="en-CH"/>
         </w:rPr>
         <w:t>Transformation of Dataset</w:t>
       </w:r>
-      <w:commentRangeEnd w:id="3"/>
+      <w:commentRangeEnd w:id="4"/>
       <w:r>
         <w:rPr>
           <w:rStyle w:val="CommentReference"/>
@@ -2458,7 +2224,7 @@
           <w:smallCaps w:val="0"/>
           <w:color w:val="auto"/>
         </w:rPr>
-        <w:commentReference w:id="3"/>
+        <w:commentReference w:id="4"/>
       </w:r>
     </w:p>
     <w:p>
@@ -2473,35 +2239,6 @@
           <w:lang w:val="en-CH"/>
         </w:rPr>
         <w:t>....</w:t>
-      </w:r>
-    </w:p>
-    <w:p>
-      <w:pPr>
-        <w:pStyle w:val="Heading1"/>
-        <w:rPr>
-          <w:lang w:val="en-US"/>
-        </w:rPr>
-      </w:pPr>
-      <w:bookmarkStart w:id="4" w:name="_Toc194941929"/>
-      <w:r>
-        <w:rPr>
-          <w:lang w:val="en-US"/>
-        </w:rPr>
-        <w:t>Analysis</w:t>
-      </w:r>
-      <w:bookmarkEnd w:id="4"/>
-    </w:p>
-    <w:p>
-      <w:pPr>
-        <w:rPr>
-          <w:lang w:val="en-US"/>
-        </w:rPr>
-      </w:pPr>
-      <w:r>
-        <w:rPr>
-          <w:lang w:val="en-US"/>
-        </w:rPr>
-        <w:t>This chapter presents an analysis of crystal occurrences in Switzerland. It begins with an exploratory overview of the dataset, including its structure, key variables, and the number of unique minerals and locations. The subsequent analysis is organized around three main research questions: the spatial distribution of crystal sites, the most frequently occurring crystal types, and the correlation between crystal occurrences and elevation. Each of these topics is addressed using appropriate tools such as GIS mapping, frequency analysis, and statistical modelling to uncover patterns and provide geological insights.</w:t>
       </w:r>
     </w:p>
     <w:p>
@@ -2512,27 +2249,134 @@
           <w:numId w:val="0"/>
         </w:numPr>
         <w:rPr>
-          <w:lang w:val="en-US"/>
-        </w:rPr>
-      </w:pPr>
-      <w:bookmarkStart w:id="5" w:name="_Toc194941930"/>
-      <w:r>
-        <w:rPr>
-          <w:lang w:val="en-US"/>
-        </w:rPr>
-        <w:t>3.1</w:t>
-      </w:r>
-      <w:r>
-        <w:rPr>
-          <w:lang w:val="en-US"/>
+          <w:lang w:val="en-CH"/>
+        </w:rPr>
+      </w:pPr>
+      <w:r>
+        <w:rPr>
+          <w:lang w:val="en-CH"/>
+        </w:rPr>
+        <w:t>2.4</w:t>
+      </w:r>
+      <w:r>
+        <w:rPr>
+          <w:lang w:val="en-CH"/>
         </w:rPr>
         <w:tab/>
-      </w:r>
-      <w:r>
-        <w:rPr>
-          <w:lang w:val="en-US"/>
-        </w:rPr>
-        <w:t>Exploratory Data Analysis</w:t>
+        <w:t>Final Cleaning and Enrichment</w:t>
+      </w:r>
+    </w:p>
+    <w:p>
+      <w:pPr>
+        <w:rPr>
+          <w:lang w:val="en-CH"/>
+        </w:rPr>
+      </w:pPr>
+      <w:r>
+        <w:rPr>
+          <w:lang w:val="en-CH"/>
+        </w:rPr>
+        <w:t xml:space="preserve">To finalize the </w:t>
+      </w:r>
+      <w:r>
+        <w:rPr>
+          <w:lang w:val="en-CH"/>
+        </w:rPr>
+        <w:t>dataset</w:t>
+      </w:r>
+      <w:r>
+        <w:rPr>
+          <w:lang w:val="en-CH"/>
+        </w:rPr>
+        <w:t xml:space="preserve"> we did some further minor cleaning </w:t>
+      </w:r>
+      <w:r>
+        <w:rPr>
+          <w:lang w:val="en-CH"/>
+        </w:rPr>
+        <w:t xml:space="preserve">for the column names. </w:t>
+      </w:r>
+    </w:p>
+    <w:p>
+      <w:pPr>
+        <w:rPr>
+          <w:lang w:val="en-CH"/>
+        </w:rPr>
+      </w:pPr>
+      <w:r>
+        <w:rPr>
+          <w:lang w:val="en-CH"/>
+        </w:rPr>
+        <w:t>After a</w:t>
+      </w:r>
+      <w:r>
+        <w:rPr>
+          <w:lang w:val="en-CH"/>
+        </w:rPr>
+        <w:t>n</w:t>
+      </w:r>
+      <w:r>
+        <w:rPr>
+          <w:lang w:val="en-CH"/>
+        </w:rPr>
+        <w:t xml:space="preserve"> initial analysis was done, it got clear </w:t>
+      </w:r>
+      <w:r>
+        <w:rPr>
+          <w:lang w:val="en-CH"/>
+        </w:rPr>
+        <w:t xml:space="preserve">very fast that the elevation levels were not sufficient as there were to many different numbers. </w:t>
+      </w:r>
+      <w:r>
+        <w:rPr>
+          <w:lang w:val="en-CH"/>
+        </w:rPr>
+        <w:t>Therefore,</w:t>
+      </w:r>
+      <w:r>
+        <w:rPr>
+          <w:lang w:val="en-CH"/>
+        </w:rPr>
+        <w:t xml:space="preserve"> these values were also categorized based on </w:t>
+      </w:r>
+      <w:r>
+        <w:rPr>
+          <w:lang w:val="en-CH"/>
+        </w:rPr>
+        <w:t xml:space="preserve">the </w:t>
+      </w:r>
+      <w:r>
+        <w:rPr>
+          <w:lang w:val="en-CH"/>
+        </w:rPr>
+        <w:t xml:space="preserve">altitude zones. This made the analysis easier and clearer. </w:t>
+      </w:r>
+      <w:r>
+        <w:rPr>
+          <w:lang w:val="en-CH"/>
+        </w:rPr>
+        <w:t>The location types were not used for that matter as there were also to many different categories</w:t>
+      </w:r>
+      <w:r>
+        <w:rPr>
+          <w:lang w:val="en-CH"/>
+        </w:rPr>
+        <w:t xml:space="preserve"> and it was not clear based on which information these were classified. </w:t>
+      </w:r>
+    </w:p>
+    <w:p>
+      <w:pPr>
+        <w:pStyle w:val="Heading1"/>
+        <w:rPr>
+          <w:lang w:val="en-US"/>
+        </w:rPr>
+      </w:pPr>
+      <w:bookmarkStart w:id="5" w:name="_Toc194941929"/>
+      <w:r>
+        <w:rPr>
+          <w:lang w:val="en-US"/>
+        </w:rPr>
+        <w:t>Analysis</w:t>
       </w:r>
       <w:bookmarkEnd w:id="5"/>
     </w:p>
@@ -2546,81 +2390,7 @@
         <w:rPr>
           <w:lang w:val="en-US"/>
         </w:rPr>
-        <w:sym w:font="Wingdings" w:char="F0E0"/>
-      </w:r>
-      <w:r>
-        <w:rPr>
-          <w:lang w:val="en-US"/>
-        </w:rPr>
-        <w:t xml:space="preserve"> </w:t>
-      </w:r>
-      <w:proofErr w:type="spellStart"/>
-      <w:r>
-        <w:rPr>
-          <w:lang w:val="en-US"/>
-        </w:rPr>
-        <w:t>Kurze</w:t>
-      </w:r>
-      <w:proofErr w:type="spellEnd"/>
-      <w:r>
-        <w:rPr>
-          <w:lang w:val="en-US"/>
-        </w:rPr>
-        <w:t xml:space="preserve"> </w:t>
-      </w:r>
-      <w:proofErr w:type="spellStart"/>
-      <w:r>
-        <w:rPr>
-          <w:lang w:val="en-US"/>
-        </w:rPr>
-        <w:t>Beschreibung</w:t>
-      </w:r>
-      <w:proofErr w:type="spellEnd"/>
-      <w:r>
-        <w:rPr>
-          <w:lang w:val="en-US"/>
-        </w:rPr>
-        <w:t xml:space="preserve"> </w:t>
-      </w:r>
-      <w:r>
-        <w:rPr>
-          <w:lang w:val="en-US"/>
-        </w:rPr>
-        <w:t xml:space="preserve">Dataset auf unique locations, unique minerals. </w:t>
-      </w:r>
-      <w:proofErr w:type="spellStart"/>
-      <w:r>
-        <w:rPr>
-          <w:lang w:val="en-US"/>
-        </w:rPr>
-        <w:t>Werte</w:t>
-      </w:r>
-      <w:proofErr w:type="spellEnd"/>
-      <w:r>
-        <w:rPr>
-          <w:lang w:val="en-US"/>
-        </w:rPr>
-        <w:t xml:space="preserve"> (Columns) </w:t>
-      </w:r>
-      <w:proofErr w:type="spellStart"/>
-      <w:r>
-        <w:rPr>
-          <w:lang w:val="en-US"/>
-        </w:rPr>
-        <w:t>im</w:t>
-      </w:r>
-      <w:proofErr w:type="spellEnd"/>
-      <w:r>
-        <w:rPr>
-          <w:lang w:val="en-US"/>
-        </w:rPr>
-        <w:t xml:space="preserve"> Dataset und Datatypes. </w:t>
-      </w:r>
-      <w:r>
-        <w:rPr>
-          <w:lang w:val="en-US"/>
-        </w:rPr>
-        <w:t>(Sheena)</w:t>
+        <w:t>This chapter presents an analysis of crystal occurrences in Switzerland. It begins with an exploratory overview of the dataset, including its structure, key variables, and the number of unique minerals and locations. The subsequent analysis is organized around three main research questions: the spatial distribution of crystal sites, the most frequently occurring crystal types, and the correlation between crystal occurrences and elevation. Each of these topics is addressed using appropriate tools such as GIS mapping, frequency analysis, and statistical modelling to uncover patterns and provide geological insights.</w:t>
       </w:r>
     </w:p>
     <w:p>
@@ -2634,7 +2404,64 @@
           <w:lang w:val="en-US"/>
         </w:rPr>
       </w:pPr>
-      <w:bookmarkStart w:id="6" w:name="_Toc194941931"/>
+      <w:bookmarkStart w:id="6" w:name="_Toc194941930"/>
+      <w:r>
+        <w:rPr>
+          <w:lang w:val="en-US"/>
+        </w:rPr>
+        <w:t>3.1</w:t>
+      </w:r>
+      <w:r>
+        <w:rPr>
+          <w:lang w:val="en-US"/>
+        </w:rPr>
+        <w:tab/>
+      </w:r>
+      <w:r>
+        <w:rPr>
+          <w:lang w:val="en-US"/>
+        </w:rPr>
+        <w:t>Exploratory Data Analysis</w:t>
+      </w:r>
+      <w:bookmarkEnd w:id="6"/>
+    </w:p>
+    <w:p>
+      <w:pPr>
+        <w:rPr>
+          <w:lang w:val="en-US"/>
+        </w:rPr>
+      </w:pPr>
+      <w:r>
+        <w:rPr>
+          <w:lang w:val="en-US"/>
+        </w:rPr>
+        <w:t xml:space="preserve">The </w:t>
+      </w:r>
+      <w:r>
+        <w:rPr>
+          <w:lang w:val="en-US"/>
+        </w:rPr>
+        <w:t xml:space="preserve">final </w:t>
+      </w:r>
+      <w:r>
+        <w:rPr>
+          <w:lang w:val="en-US"/>
+        </w:rPr>
+        <w:t>dataset under consideration contains information on 319 unique crystal discovery locations and includes 864 distinct mineral types. The dataset is structured into eight columns, each containing specific geographical, geological, and classification data. Notable columns include Altitude (integer), Altitude Category, Mineral, and Mineral Category (all as object types). Location data is provided via Mindat Locality ID and Latitude &amp; Longitude. The dataset also includes environmental context through Köppen climate type and Location Type. The dataset's overall structure is conducive to exploratory and correlation analysis.</w:t>
+      </w:r>
+    </w:p>
+    <w:p>
+      <w:pPr>
+        <w:pStyle w:val="Heading2"/>
+        <w:numPr>
+          <w:ilvl w:val="0"/>
+          <w:numId w:val="0"/>
+        </w:numPr>
+        <w:rPr>
+          <w:lang w:val="en-US"/>
+        </w:rPr>
+      </w:pPr>
+      <w:bookmarkStart w:id="7" w:name="_Toc194941931"/>
       <w:r>
         <w:rPr>
           <w:lang w:val="en-US"/>
@@ -2653,7 +2480,7 @@
         </w:rPr>
         <w:t>Further Analysis</w:t>
       </w:r>
-      <w:bookmarkEnd w:id="6"/>
+      <w:bookmarkEnd w:id="7"/>
     </w:p>
     <w:p>
       <w:pPr>
@@ -2686,22 +2513,15 @@
           <w:lang w:val="en-US"/>
         </w:rPr>
       </w:pPr>
-      <w:bookmarkStart w:id="7" w:name="_Toc194941932"/>
-      <w:r>
-        <w:rPr>
-          <w:lang w:val="en-US"/>
-        </w:rPr>
-        <w:t xml:space="preserve">Distribution of crystal occurrences in </w:t>
-      </w:r>
-      <w:proofErr w:type="spellStart"/>
-      <w:r>
-        <w:rPr>
-          <w:lang w:val="en-US"/>
-        </w:rPr>
-        <w:t>Swizerland</w:t>
-      </w:r>
-      <w:bookmarkEnd w:id="7"/>
-      <w:proofErr w:type="spellEnd"/>
+      <w:bookmarkStart w:id="8" w:name="_Toc194941932"/>
+      <w:r>
+        <w:rPr>
+          <w:lang w:val="en-US"/>
+        </w:rPr>
+        <w:lastRenderedPageBreak/>
+        <w:t>Distribution of crystal occurrences in Swizerland</w:t>
+      </w:r>
+      <w:bookmarkEnd w:id="8"/>
     </w:p>
     <w:p>
       <w:pPr>
@@ -2887,12 +2707,11 @@
           <w:lang w:val="en-US"/>
         </w:rPr>
       </w:pPr>
-      <w:bookmarkStart w:id="8" w:name="_Toc194941933"/>
-      <w:r>
-        <w:rPr>
-          <w:lang w:val="en-US"/>
-        </w:rPr>
-        <w:lastRenderedPageBreak/>
+      <w:bookmarkStart w:id="9" w:name="_Toc194941933"/>
+      <w:r>
+        <w:rPr>
+          <w:lang w:val="en-US"/>
+        </w:rPr>
         <w:t xml:space="preserve">Highest frequency of </w:t>
       </w:r>
       <w:r>
@@ -2907,7 +2726,7 @@
         </w:rPr>
         <w:t>f crystal types in Switzerland</w:t>
       </w:r>
-      <w:bookmarkEnd w:id="8"/>
+      <w:bookmarkEnd w:id="9"/>
     </w:p>
     <w:p>
       <w:pPr>
@@ -3141,7 +2960,6 @@
         </w:rPr>
         <w:t xml:space="preserve">Auf Top 10 </w:t>
       </w:r>
-      <w:proofErr w:type="spellStart"/>
       <w:r>
         <w:rPr>
           <w:b/>
@@ -3149,17 +2967,7 @@
           <w:i/>
           <w:iCs/>
         </w:rPr>
-        <w:t>minerals</w:t>
-      </w:r>
-      <w:proofErr w:type="spellEnd"/>
-      <w:r>
-        <w:rPr>
-          <w:b/>
-          <w:bCs/>
-          <w:i/>
-          <w:iCs/>
-        </w:rPr>
-        <w:t xml:space="preserve"> und dann auf Kategorien</w:t>
+        <w:t>minerals und dann auf Kategorien</w:t>
       </w:r>
       <w:r>
         <w:rPr>
@@ -3192,12 +3000,12 @@
           <w:lang w:val="en-US"/>
         </w:rPr>
       </w:pPr>
-      <w:bookmarkStart w:id="9" w:name="_Toc194941934"/>
-      <w:r>
-        <w:rPr>
-          <w:lang w:val="en-US"/>
-        </w:rPr>
-        <w:t xml:space="preserve">Statistical Correlation between crystal </w:t>
+      <w:bookmarkStart w:id="10" w:name="_Toc194941934"/>
+      <w:r>
+        <w:rPr>
+          <w:lang w:val="en-US"/>
+        </w:rPr>
+        <w:t xml:space="preserve">Correlation between crystal </w:t>
       </w:r>
       <w:r>
         <w:rPr>
@@ -3205,7 +3013,7 @@
         </w:rPr>
         <w:t>occurrences and elevation Level</w:t>
       </w:r>
-      <w:bookmarkEnd w:id="9"/>
+      <w:bookmarkEnd w:id="10"/>
     </w:p>
     <w:p>
       <w:pPr>
@@ -3213,220 +3021,156 @@
           <w:lang w:val="en-CH" w:eastAsia="en-CH"/>
         </w:rPr>
       </w:pPr>
-    </w:p>
-    <w:p>
-      <w:pPr>
-        <w:rPr>
-          <w:color w:val="CCCCCC"/>
+      <w:r>
+        <w:rPr>
           <w:lang w:val="en-CH" w:eastAsia="en-CH"/>
         </w:rPr>
-      </w:pPr>
-      <w:r>
+        <w:t>In order to examine the relationship between crystal occurrences and elevation, both Pearson's and Spearman's correlation coefficients were utilized. Pearson's coefficient assesses linear relationships between variables, while Spearman's coefficient evaluates monotonic trends without making the assumption of linearity. The employment of both methods ensures a more robust understanding of potential associations, irrespective of the distribution or structure of the data.</w:t>
+      </w:r>
+    </w:p>
+    <w:p>
+      <w:pPr>
         <w:rPr>
           <w:lang w:val="en-CH" w:eastAsia="en-CH"/>
         </w:rPr>
-        <w:t># The box plots are useful for visualizing the distribution of altitude and altitude categories across different mineral categories.</w:t>
-      </w:r>
-    </w:p>
-    <w:p>
-      <w:pPr>
-        <w:rPr>
-          <w:color w:val="CCCCCC"/>
+      </w:pPr>
+      <w:r>
+        <w:rPr>
           <w:lang w:val="en-CH" w:eastAsia="en-CH"/>
         </w:rPr>
-      </w:pPr>
+        <w:t>Across all possible combinations</w:t>
+      </w:r>
       <w:r>
         <w:rPr>
           <w:lang w:val="en-CH" w:eastAsia="en-CH"/>
         </w:rPr>
-        <w:t># The box plots help to identify any significant differences in altitude and altitude categories for each mineral category.</w:t>
-      </w:r>
-    </w:p>
-    <w:p>
-      <w:pPr>
-        <w:rPr>
-          <w:lang w:val="en-CH"/>
-        </w:rPr>
-      </w:pPr>
-    </w:p>
-    <w:p>
-      <w:pPr>
-        <w:pStyle w:val="ListParagraph"/>
-        <w:numPr>
-          <w:ilvl w:val="0"/>
-          <w:numId w:val="2"/>
-        </w:numPr>
-        <w:spacing w:before="240"/>
-        <w:ind w:hanging="294"/>
-        <w:rPr>
-          <w:b/>
-          <w:bCs/>
-          <w:lang w:val="en-US"/>
-        </w:rPr>
-      </w:pPr>
-      <w:r>
-        <w:rPr>
-          <w:b/>
-          <w:bCs/>
-          <w:lang w:val="en-US"/>
-        </w:rPr>
-        <w:t xml:space="preserve">Is there a statistically significant correlation between the </w:t>
-      </w:r>
-      <w:r>
-        <w:rPr>
-          <w:b/>
-          <w:bCs/>
-          <w:lang w:val="en-US"/>
-        </w:rPr>
-        <w:t>occurrences</w:t>
-      </w:r>
-      <w:r>
-        <w:rPr>
-          <w:b/>
-          <w:bCs/>
-          <w:lang w:val="en-US"/>
-        </w:rPr>
-        <w:t xml:space="preserve"> of crystals and the elevation</w:t>
-      </w:r>
-      <w:r>
-        <w:rPr>
-          <w:b/>
-          <w:bCs/>
-          <w:lang w:val="en-US"/>
-        </w:rPr>
-        <w:t xml:space="preserve"> of the place found</w:t>
-      </w:r>
-      <w:r>
-        <w:rPr>
-          <w:b/>
-          <w:bCs/>
-          <w:lang w:val="en-US"/>
-        </w:rPr>
-        <w:t>?</w:t>
-      </w:r>
-      <w:r>
-        <w:rPr>
-          <w:lang w:val="en-US"/>
-        </w:rPr>
-        <w:br/>
-      </w:r>
-      <w:r>
-        <w:rPr>
-          <w:lang w:val="en-US"/>
-        </w:rPr>
-        <w:t>We will do this:</w:t>
-      </w:r>
-    </w:p>
-    <w:p>
-      <w:pPr>
-        <w:pStyle w:val="ListParagraph"/>
-        <w:numPr>
-          <w:ilvl w:val="0"/>
-          <w:numId w:val="4"/>
-        </w:numPr>
-        <w:ind w:left="1276"/>
-        <w:rPr>
-          <w:lang w:val="en-US"/>
-        </w:rPr>
-      </w:pPr>
-      <w:r>
-        <w:rPr>
-          <w:lang w:val="en-US"/>
-        </w:rPr>
-        <w:t>Categorize crystal occurrences by mineral type.</w:t>
-      </w:r>
-    </w:p>
-    <w:p>
-      <w:pPr>
-        <w:pStyle w:val="ListParagraph"/>
-        <w:numPr>
-          <w:ilvl w:val="0"/>
-          <w:numId w:val="4"/>
-        </w:numPr>
-        <w:ind w:left="1276"/>
-        <w:rPr>
-          <w:lang w:val="en-US"/>
-        </w:rPr>
-      </w:pPr>
-      <w:r>
-        <w:rPr>
-          <w:lang w:val="en-US"/>
-        </w:rPr>
-        <w:t>Perform statistical correlation analysis (e.g., Pearson or Spearman correlation) between mineral type and elevation.</w:t>
-      </w:r>
-    </w:p>
-    <w:p>
-      <w:pPr>
-        <w:pStyle w:val="ListParagraph"/>
-        <w:numPr>
-          <w:ilvl w:val="0"/>
-          <w:numId w:val="4"/>
-        </w:numPr>
-        <w:ind w:left="1276"/>
-        <w:rPr>
-          <w:lang w:val="en-US"/>
-        </w:rPr>
-      </w:pPr>
-      <w:r>
-        <w:rPr>
-          <w:lang w:val="en-US"/>
-        </w:rPr>
-        <w:t>Use data visualization techniques (e.g., histograms, box plots, scatter plots) to identify trends.</w:t>
-      </w:r>
-    </w:p>
-    <w:p>
-      <w:pPr>
-        <w:pStyle w:val="ListParagraph"/>
-        <w:numPr>
-          <w:ilvl w:val="0"/>
-          <w:numId w:val="4"/>
-        </w:numPr>
-        <w:ind w:left="1276"/>
-        <w:rPr>
-          <w:lang w:val="en-US"/>
-        </w:rPr>
-      </w:pPr>
-      <w:r>
-        <w:rPr>
-          <w:lang w:val="en-US"/>
-        </w:rPr>
-        <w:t>Compare results with geological literature to interpret possible scientific reasons for observed patterns.</w:t>
-      </w:r>
-    </w:p>
-    <w:p>
-      <w:pPr>
-        <w:pStyle w:val="ListParagraph"/>
-        <w:numPr>
-          <w:ilvl w:val="0"/>
-          <w:numId w:val="15"/>
-        </w:numPr>
-        <w:rPr>
-          <w:b/>
-          <w:bCs/>
+        <w:t xml:space="preserve"> of minerals</w:t>
+      </w:r>
+      <w:r>
+        <w:rPr>
+          <w:lang w:val="en-CH" w:eastAsia="en-CH"/>
+        </w:rPr>
+        <w:t>, mineral</w:t>
+      </w:r>
+      <w:r>
+        <w:rPr>
+          <w:lang w:val="en-CH" w:eastAsia="en-CH"/>
+        </w:rPr>
+        <w:t xml:space="preserve"> categories, altitude and altitude categories</w:t>
+      </w:r>
+      <w:r>
+        <w:rPr>
+          <w:lang w:val="en-CH" w:eastAsia="en-CH"/>
+        </w:rPr>
+        <w:t>, the correlation coefficients were found to be nearly negligible, with the majority of the p-values exceeding the commonly accepted significance threshold of 0.05. This finding suggests that there is no statistically significant relationship between elevation and the type of crystal or mineral found in the vast majority of cases.</w:t>
+      </w:r>
+    </w:p>
+    <w:p>
+      <w:pPr>
+        <w:rPr>
+          <w:lang w:val="en-CH" w:eastAsia="en-CH"/>
+        </w:rPr>
+      </w:pPr>
+      <w:r>
+        <w:rPr>
+          <w:lang w:val="en-CH" w:eastAsia="en-CH"/>
+        </w:rPr>
+        <w:t>The sole statistically significant outcome, which pertained to the relationship between Altitude Category and Mineral Category, revealed a modest negative correlation (r ≈ -0.035). Despite the p-value falling below 0.05, the extremely low effect size and minimal explained variance (R² = 0.001) indicate that this correlation is not practically meaningful and may be due to chance or external factors.</w:t>
+      </w:r>
+    </w:p>
+    <w:p>
+      <w:pPr>
+        <w:rPr>
+          <w:lang w:val="en-CH" w:eastAsia="en-CH"/>
+        </w:rPr>
+      </w:pPr>
+      <w:r>
+        <w:rPr>
+          <w:lang w:val="en-CH" w:eastAsia="en-CH"/>
+        </w:rPr>
+        <w:lastRenderedPageBreak/>
+        <w:t>The scatter plots (RQ3-2) confirmed the absence of a trend; however, they were visually dense and limited in interpretability due to the number of unique mineral types.</w:t>
+      </w:r>
+      <w:r>
+        <w:rPr>
+          <w:lang w:val="en-CH" w:eastAsia="en-CH"/>
+        </w:rPr>
+        <w:t xml:space="preserve"> </w:t>
+      </w:r>
+      <w:r>
+        <w:rPr>
+          <w:lang w:val="en-CH" w:eastAsia="en-CH"/>
+        </w:rPr>
+        <w:t>Conversely, the box plots (RQ3-3), which were centered on mineral categories, were more legible and exhibited overlapping distributions across altitude levels, thereby corroborating the modest statistical outcomes.</w:t>
+      </w:r>
+      <w:r>
+        <w:rPr>
+          <w:lang w:val="en-CH" w:eastAsia="en-CH"/>
+        </w:rPr>
+        <w:t xml:space="preserve"> </w:t>
+      </w:r>
+      <w:r>
+        <w:rPr>
+          <w:lang w:val="en-CH" w:eastAsia="en-CH"/>
+        </w:rPr>
+        <w:t>The histogram (RQ3-4) facilitated the visualization of the frequency of mineral categories across altitude categories; however, any observed patterns are likely attributable to the concentration of sampling rather than to a genuine correlation.</w:t>
+      </w:r>
+      <w:r>
+        <w:rPr>
+          <w:lang w:val="en-CH" w:eastAsia="en-CH"/>
+        </w:rPr>
+        <w:t xml:space="preserve"> </w:t>
+      </w:r>
+      <w:r>
+        <w:rPr>
+          <w:lang w:val="en-CH" w:eastAsia="en-CH"/>
+        </w:rPr>
+        <w:t>Due to the ambiguity and limited interpretive value of the plots, they were excluded from the final documentation.</w:t>
+      </w:r>
+    </w:p>
+    <w:p>
+      <w:pPr>
+        <w:rPr>
+          <w:lang w:val="en-CH" w:eastAsia="en-CH"/>
+        </w:rPr>
+      </w:pPr>
+      <w:r>
+        <w:rPr>
+          <w:lang w:val="en-CH" w:eastAsia="en-CH"/>
+        </w:rPr>
+        <w:t xml:space="preserve">To answer the research question </w:t>
+      </w:r>
+      <w:r>
+        <w:rPr>
+          <w:lang w:val="en-CH" w:eastAsia="en-CH"/>
+        </w:rPr>
+        <w:t xml:space="preserve">– </w:t>
+      </w:r>
+      <w:r>
+        <w:rPr>
           <w:i/>
           <w:iCs/>
-          <w:lang w:val="en-US"/>
-        </w:rPr>
-      </w:pPr>
-      <w:r>
-        <w:rPr>
-          <w:b/>
-          <w:bCs/>
-          <w:i/>
-          <w:iCs/>
-          <w:lang w:val="en-US"/>
-        </w:rPr>
-        <w:t xml:space="preserve">Linear Regression Modelling </w:t>
-      </w:r>
-      <w:r>
-        <w:rPr>
-          <w:b/>
-          <w:bCs/>
-          <w:i/>
-          <w:iCs/>
-          <w:lang w:val="en-US"/>
-        </w:rPr>
-        <w:t>(Sheena)</w:t>
+          <w:lang w:val="en-CH" w:eastAsia="en-CH"/>
+        </w:rPr>
+        <w:t>Is there a statistically significant correlation between the occurrences of crystals and the elevation of the place found?</w:t>
+      </w:r>
+      <w:r>
+        <w:rPr>
+          <w:lang w:val="en-CH" w:eastAsia="en-CH"/>
+        </w:rPr>
+        <w:t xml:space="preserve"> </w:t>
+      </w:r>
+      <w:r>
+        <w:rPr>
+          <w:lang w:val="en-CH" w:eastAsia="en-CH"/>
+        </w:rPr>
+        <w:t>–</w:t>
+      </w:r>
+      <w:r>
+        <w:rPr>
+          <w:lang w:val="en-CH" w:eastAsia="en-CH"/>
+        </w:rPr>
+        <w:t xml:space="preserve"> a comprehensive statistical analysis and meticulous visual inspection have been conducted, leading to the conclusion that there is an absence of a substantial or significant correlation between the presence of crystals and elevation. While a modest statistical significance was identified in a single instance, it is of negligible practical relevance. Consequently, the dataset does not support the hypothesis that elevation is a determining factor for mineral type occurrence.</w:t>
       </w:r>
     </w:p>
     <w:p>
@@ -3436,14 +3180,14 @@
           <w:lang w:val="en-US"/>
         </w:rPr>
       </w:pPr>
-      <w:bookmarkStart w:id="10" w:name="_Toc194941935"/>
+      <w:bookmarkStart w:id="11" w:name="_Toc194941935"/>
       <w:r>
         <w:rPr>
           <w:lang w:val="en-US"/>
         </w:rPr>
         <w:t>Conclusion</w:t>
       </w:r>
-      <w:bookmarkEnd w:id="10"/>
+      <w:bookmarkEnd w:id="11"/>
     </w:p>
     <w:p>
       <w:pPr>
@@ -3483,7 +3227,7 @@
 
 <file path=word/comments.xml><?xml version="1.0" encoding="utf-8"?>
 <w:comments xmlns:wpc="http://schemas.microsoft.com/office/word/2010/wordprocessingCanvas" xmlns:cx="http://schemas.microsoft.com/office/drawing/2014/chartex" xmlns:cx1="http://schemas.microsoft.com/office/drawing/2015/9/8/chartex" xmlns:cx2="http://schemas.microsoft.com/office/drawing/2015/10/21/chartex" xmlns:cx3="http://schemas.microsoft.com/office/drawing/2016/5/9/chartex" xmlns:cx4="http://schemas.microsoft.com/office/drawing/2016/5/10/chartex" xmlns:cx5="http://schemas.microsoft.com/office/drawing/2016/5/11/chartex" xmlns:cx6="http://schemas.microsoft.com/office/drawing/2016/5/12/chartex" xmlns:cx7="http://schemas.microsoft.com/office/drawing/2016/5/13/chartex" xmlns:cx8="http://schemas.microsoft.com/office/drawing/2016/5/14/chartex" xmlns:mc="http://schemas.openxmlformats.org/markup-compatibility/2006" xmlns:aink="http://schemas.microsoft.com/office/drawing/2016/ink" xmlns:am3d="http://schemas.microsoft.com/office/drawing/2017/model3d" xmlns:o="urn:schemas-microsoft-com:office:office" xmlns:oel="http://schemas.microsoft.com/office/2019/extlst" xmlns:r="http://schemas.openxmlformats.org/officeDocument/2006/relationships" xmlns:m="http://schemas.openxmlformats.org/officeDocument/2006/math" xmlns:v="urn:schemas-microsoft-com:vml" xmlns:wp14="http://schemas.microsoft.com/office/word/2010/wordprocessingDrawing" xmlns:wp="http://schemas.openxmlformats.org/drawingml/2006/wordprocessingDrawing" xmlns:w10="urn:schemas-microsoft-com:office:word" xmlns:w="http://schemas.openxmlformats.org/wordprocessingml/2006/main" xmlns:w14="http://schemas.microsoft.com/office/word/2010/wordml" xmlns:w15="http://schemas.microsoft.com/office/word/2012/wordml" xmlns:w16cex="http://schemas.microsoft.com/office/word/2018/wordml/cex" xmlns:w16cid="http://schemas.microsoft.com/office/word/2016/wordml/cid" xmlns:w16="http://schemas.microsoft.com/office/word/2018/wordml" xmlns:w16du="http://schemas.microsoft.com/office/word/2023/wordml/word16du" xmlns:w16sdtdh="http://schemas.microsoft.com/office/word/2020/wordml/sdtdatahash" xmlns:w16sdtfl="http://schemas.microsoft.com/office/word/2024/wordml/sdtformatlock" xmlns:w16se="http://schemas.microsoft.com/office/word/2015/wordml/symex" xmlns:wpg="http://schemas.microsoft.com/office/word/2010/wordprocessingGroup" xmlns:wpi="http://schemas.microsoft.com/office/word/2010/wordprocessingInk" xmlns:wne="http://schemas.microsoft.com/office/word/2006/wordml" xmlns:wps="http://schemas.microsoft.com/office/word/2010/wordprocessingShape" mc:Ignorable="w14 w15 w16se w16cid w16 w16cex w16sdtdh w16sdtfl w16du wp14">
-  <w:comment w:id="2" w:author="Sheena Walker" w:date="2025-04-07T18:55:00Z" w:initials="SW">
+  <w:comment w:id="0" w:author="Sheena Walker" w:date="2025-04-08T17:38:00Z" w:initials="SW">
     <w:p>
       <w:pPr>
         <w:pStyle w:val="CommentText"/>
@@ -3495,11 +3239,27 @@
         <w:annotationRef/>
       </w:r>
       <w:r>
-        <w:t>@Barbara: add the process</w:t>
+        <w:t>Allenfalls zu minerals umbenennen?</w:t>
       </w:r>
     </w:p>
   </w:comment>
   <w:comment w:id="3" w:author="Sheena Walker" w:date="2025-04-07T18:55:00Z" w:initials="SW">
+    <w:p>
+      <w:pPr>
+        <w:pStyle w:val="CommentText"/>
+      </w:pPr>
+      <w:r>
+        <w:rPr>
+          <w:rStyle w:val="CommentReference"/>
+        </w:rPr>
+        <w:annotationRef/>
+      </w:r>
+      <w:r>
+        <w:t>@Barbara: add the process</w:t>
+      </w:r>
+    </w:p>
+  </w:comment>
+  <w:comment w:id="4" w:author="Sheena Walker" w:date="2025-04-07T18:55:00Z" w:initials="SW">
     <w:p>
       <w:pPr>
         <w:pStyle w:val="CommentText"/>
@@ -3520,6 +3280,7 @@
 
 <file path=word/commentsExtended.xml><?xml version="1.0" encoding="utf-8"?>
 <w15:commentsEx xmlns:wpc="http://schemas.microsoft.com/office/word/2010/wordprocessingCanvas" xmlns:cx="http://schemas.microsoft.com/office/drawing/2014/chartex" xmlns:cx1="http://schemas.microsoft.com/office/drawing/2015/9/8/chartex" xmlns:cx2="http://schemas.microsoft.com/office/drawing/2015/10/21/chartex" xmlns:cx3="http://schemas.microsoft.com/office/drawing/2016/5/9/chartex" xmlns:cx4="http://schemas.microsoft.com/office/drawing/2016/5/10/chartex" xmlns:cx5="http://schemas.microsoft.com/office/drawing/2016/5/11/chartex" xmlns:cx6="http://schemas.microsoft.com/office/drawing/2016/5/12/chartex" xmlns:cx7="http://schemas.microsoft.com/office/drawing/2016/5/13/chartex" xmlns:cx8="http://schemas.microsoft.com/office/drawing/2016/5/14/chartex" xmlns:mc="http://schemas.openxmlformats.org/markup-compatibility/2006" xmlns:aink="http://schemas.microsoft.com/office/drawing/2016/ink" xmlns:am3d="http://schemas.microsoft.com/office/drawing/2017/model3d" xmlns:o="urn:schemas-microsoft-com:office:office" xmlns:oel="http://schemas.microsoft.com/office/2019/extlst" xmlns:r="http://schemas.openxmlformats.org/officeDocument/2006/relationships" xmlns:m="http://schemas.openxmlformats.org/officeDocument/2006/math" xmlns:v="urn:schemas-microsoft-com:vml" xmlns:wp14="http://schemas.microsoft.com/office/word/2010/wordprocessingDrawing" xmlns:wp="http://schemas.openxmlformats.org/drawingml/2006/wordprocessingDrawing" xmlns:w10="urn:schemas-microsoft-com:office:word" xmlns:w="http://schemas.openxmlformats.org/wordprocessingml/2006/main" xmlns:w14="http://schemas.microsoft.com/office/word/2010/wordml" xmlns:w15="http://schemas.microsoft.com/office/word/2012/wordml" xmlns:w16cex="http://schemas.microsoft.com/office/word/2018/wordml/cex" xmlns:w16cid="http://schemas.microsoft.com/office/word/2016/wordml/cid" xmlns:w16="http://schemas.microsoft.com/office/word/2018/wordml" xmlns:w16du="http://schemas.microsoft.com/office/word/2023/wordml/word16du" xmlns:w16sdtdh="http://schemas.microsoft.com/office/word/2020/wordml/sdtdatahash" xmlns:w16sdtfl="http://schemas.microsoft.com/office/word/2024/wordml/sdtformatlock" xmlns:w16se="http://schemas.microsoft.com/office/word/2015/wordml/symex" xmlns:wpg="http://schemas.microsoft.com/office/word/2010/wordprocessingGroup" xmlns:wpi="http://schemas.microsoft.com/office/word/2010/wordprocessingInk" xmlns:wne="http://schemas.microsoft.com/office/word/2006/wordml" xmlns:wps="http://schemas.microsoft.com/office/word/2010/wordprocessingShape" mc:Ignorable="w14 w15 w16se w16cid w16 w16cex w16sdtdh w16sdtfl w16du wp14">
+  <w15:commentEx w15:paraId="24A13992" w15:done="0"/>
   <w15:commentEx w15:paraId="66DE7AAA" w15:done="0"/>
   <w15:commentEx w15:paraId="74E62E0F" w15:done="0"/>
 </w15:commentsEx>
@@ -3527,6 +3288,7 @@
 
 <file path=word/commentsExtensible.xml><?xml version="1.0" encoding="utf-8"?>
 <w16cex:commentsExtensible xmlns:wpc="http://schemas.microsoft.com/office/word/2010/wordprocessingCanvas" xmlns:cx="http://schemas.microsoft.com/office/drawing/2014/chartex" xmlns:cx1="http://schemas.microsoft.com/office/drawing/2015/9/8/chartex" xmlns:cx2="http://schemas.microsoft.com/office/drawing/2015/10/21/chartex" xmlns:cx3="http://schemas.microsoft.com/office/drawing/2016/5/9/chartex" xmlns:cx4="http://schemas.microsoft.com/office/drawing/2016/5/10/chartex" xmlns:cx5="http://schemas.microsoft.com/office/drawing/2016/5/11/chartex" xmlns:cx6="http://schemas.microsoft.com/office/drawing/2016/5/12/chartex" xmlns:cx7="http://schemas.microsoft.com/office/drawing/2016/5/13/chartex" xmlns:cx8="http://schemas.microsoft.com/office/drawing/2016/5/14/chartex" xmlns:cr="http://schemas.microsoft.com/office/comments/2020/reactions" xmlns:mc="http://schemas.openxmlformats.org/markup-compatibility/2006" xmlns:aink="http://schemas.microsoft.com/office/drawing/2016/ink" xmlns:am3d="http://schemas.microsoft.com/office/drawing/2017/model3d" xmlns:o="urn:schemas-microsoft-com:office:office" xmlns:oel="http://schemas.microsoft.com/office/2019/extlst" xmlns:r="http://schemas.openxmlformats.org/officeDocument/2006/relationships" xmlns:m="http://schemas.openxmlformats.org/officeDocument/2006/math" xmlns:v="urn:schemas-microsoft-com:vml" xmlns:wp14="http://schemas.microsoft.com/office/word/2010/wordprocessingDrawing" xmlns:wp="http://schemas.openxmlformats.org/drawingml/2006/wordprocessingDrawing" xmlns:w10="urn:schemas-microsoft-com:office:word" xmlns:w="http://schemas.openxmlformats.org/wordprocessingml/2006/main" xmlns:w14="http://schemas.microsoft.com/office/word/2010/wordml" xmlns:w15="http://schemas.microsoft.com/office/word/2012/wordml" xmlns:w16cex="http://schemas.microsoft.com/office/word/2018/wordml/cex" xmlns:w16cid="http://schemas.microsoft.com/office/word/2016/wordml/cid" xmlns:w16="http://schemas.microsoft.com/office/word/2018/wordml" xmlns:w16du="http://schemas.microsoft.com/office/word/2023/wordml/word16du" xmlns:w16sdtdh="http://schemas.microsoft.com/office/word/2020/wordml/sdtdatahash" xmlns:w16sdtfl="http://schemas.microsoft.com/office/word/2024/wordml/sdtformatlock" xmlns:w16se="http://schemas.microsoft.com/office/word/2015/wordml/symex" xmlns:wpg="http://schemas.microsoft.com/office/word/2010/wordprocessingGroup" xmlns:wpi="http://schemas.microsoft.com/office/word/2010/wordprocessingInk" xmlns:wne="http://schemas.microsoft.com/office/word/2006/wordml" xmlns:wps="http://schemas.microsoft.com/office/word/2010/wordprocessingShape" mc:Ignorable="w14 w15 w16se w16cid w16 w16cex w16sdtdh w16sdtfl cr w16du wp14">
+  <w16cex:commentExtensible w16cex:durableId="6E0A0D94" w16cex:dateUtc="2025-04-08T15:38:00Z"/>
   <w16cex:commentExtensible w16cex:durableId="639D02FA" w16cex:dateUtc="2025-04-07T16:55:00Z"/>
   <w16cex:commentExtensible w16cex:durableId="629D134D" w16cex:dateUtc="2025-04-07T16:55:00Z"/>
 </w16cex:commentsExtensible>
@@ -3534,6 +3296,7 @@
 
 <file path=word/commentsIds.xml><?xml version="1.0" encoding="utf-8"?>
 <w16cid:commentsIds xmlns:wpc="http://schemas.microsoft.com/office/word/2010/wordprocessingCanvas" xmlns:cx="http://schemas.microsoft.com/office/drawing/2014/chartex" xmlns:cx1="http://schemas.microsoft.com/office/drawing/2015/9/8/chartex" xmlns:cx2="http://schemas.microsoft.com/office/drawing/2015/10/21/chartex" xmlns:cx3="http://schemas.microsoft.com/office/drawing/2016/5/9/chartex" xmlns:cx4="http://schemas.microsoft.com/office/drawing/2016/5/10/chartex" xmlns:cx5="http://schemas.microsoft.com/office/drawing/2016/5/11/chartex" xmlns:cx6="http://schemas.microsoft.com/office/drawing/2016/5/12/chartex" xmlns:cx7="http://schemas.microsoft.com/office/drawing/2016/5/13/chartex" xmlns:cx8="http://schemas.microsoft.com/office/drawing/2016/5/14/chartex" xmlns:mc="http://schemas.openxmlformats.org/markup-compatibility/2006" xmlns:aink="http://schemas.microsoft.com/office/drawing/2016/ink" xmlns:am3d="http://schemas.microsoft.com/office/drawing/2017/model3d" xmlns:o="urn:schemas-microsoft-com:office:office" xmlns:oel="http://schemas.microsoft.com/office/2019/extlst" xmlns:r="http://schemas.openxmlformats.org/officeDocument/2006/relationships" xmlns:m="http://schemas.openxmlformats.org/officeDocument/2006/math" xmlns:v="urn:schemas-microsoft-com:vml" xmlns:wp14="http://schemas.microsoft.com/office/word/2010/wordprocessingDrawing" xmlns:wp="http://schemas.openxmlformats.org/drawingml/2006/wordprocessingDrawing" xmlns:w10="urn:schemas-microsoft-com:office:word" xmlns:w="http://schemas.openxmlformats.org/wordprocessingml/2006/main" xmlns:w14="http://schemas.microsoft.com/office/word/2010/wordml" xmlns:w15="http://schemas.microsoft.com/office/word/2012/wordml" xmlns:w16cex="http://schemas.microsoft.com/office/word/2018/wordml/cex" xmlns:w16cid="http://schemas.microsoft.com/office/word/2016/wordml/cid" xmlns:w16="http://schemas.microsoft.com/office/word/2018/wordml" xmlns:w16du="http://schemas.microsoft.com/office/word/2023/wordml/word16du" xmlns:w16sdtdh="http://schemas.microsoft.com/office/word/2020/wordml/sdtdatahash" xmlns:w16sdtfl="http://schemas.microsoft.com/office/word/2024/wordml/sdtformatlock" xmlns:w16se="http://schemas.microsoft.com/office/word/2015/wordml/symex" xmlns:wpg="http://schemas.microsoft.com/office/word/2010/wordprocessingGroup" xmlns:wpi="http://schemas.microsoft.com/office/word/2010/wordprocessingInk" xmlns:wne="http://schemas.microsoft.com/office/word/2006/wordml" xmlns:wps="http://schemas.microsoft.com/office/word/2010/wordprocessingShape" mc:Ignorable="w14 w15 w16se w16cid w16 w16cex w16sdtdh w16sdtfl w16du wp14">
+  <w16cid:commentId w16cid:paraId="24A13992" w16cid:durableId="6E0A0D94"/>
   <w16cid:commentId w16cid:paraId="66DE7AAA" w16cid:durableId="639D02FA"/>
   <w16cid:commentId w16cid:paraId="74E62E0F" w16cid:durableId="629D134D"/>
 </w16cid:commentsIds>
@@ -6242,7 +6005,6 @@
   <w:style w:type="character" w:default="1" w:styleId="DefaultParagraphFont">
     <w:name w:val="Default Paragraph Font"/>
     <w:uiPriority w:val="1"/>
-    <w:semiHidden/>
     <w:unhideWhenUsed/>
   </w:style>
   <w:style w:type="table" w:default="1" w:styleId="TableNormal">

</xml_diff>

<commit_message>
finalization of my part and structuring the documentation regarding the requirements
</commit_message>
<xml_diff>
--- a/05-2_CIP02_209_Documentation.docx
+++ b/05-2_CIP02_209_Documentation.docx
@@ -72,7 +72,7 @@
           <w:noProof/>
         </w:rPr>
         <w:drawing>
-          <wp:inline distT="0" distB="0" distL="0" distR="0" wp14:anchorId="1A62AFDD" wp14:editId="2A9E5B36">
+          <wp:inline distT="0" distB="0" distL="0" distR="0" wp14:anchorId="1A62AFDD" wp14:editId="33FEA663">
             <wp:extent cx="3886200" cy="2745718"/>
             <wp:effectExtent l="0" t="0" r="0" b="0"/>
             <wp:docPr id="2107547335" name="Picture 7" descr="Alpine Mineral Museum in Seedorf, Switzerland"/>
@@ -828,7 +828,31 @@
               <w:sz w:val="32"/>
               <w:szCs w:val="32"/>
             </w:rPr>
-            <w:t>Table of Contents</w:t>
+            <w:t xml:space="preserve">Table </w:t>
+          </w:r>
+          <w:proofErr w:type="spellStart"/>
+          <w:r>
+            <w:rPr>
+              <w:b/>
+              <w:bCs/>
+              <w:smallCaps/>
+              <w:color w:val="0F4761" w:themeColor="accent1" w:themeShade="BF"/>
+              <w:sz w:val="32"/>
+              <w:szCs w:val="32"/>
+            </w:rPr>
+            <w:t>of</w:t>
+          </w:r>
+          <w:proofErr w:type="spellEnd"/>
+          <w:r>
+            <w:rPr>
+              <w:b/>
+              <w:bCs/>
+              <w:smallCaps/>
+              <w:color w:val="0F4761" w:themeColor="accent1" w:themeShade="BF"/>
+              <w:sz w:val="32"/>
+              <w:szCs w:val="32"/>
+            </w:rPr>
+            <w:t xml:space="preserve"> Contents</w:t>
           </w:r>
         </w:p>
         <w:p>
@@ -1619,11 +1643,13 @@
         <w:pStyle w:val="Heading1"/>
       </w:pPr>
       <w:bookmarkStart w:id="1" w:name="_Toc194941927"/>
+      <w:proofErr w:type="spellStart"/>
       <w:r>
         <w:lastRenderedPageBreak/>
         <w:t>Introduction</w:t>
       </w:r>
       <w:bookmarkEnd w:id="1"/>
+      <w:proofErr w:type="spellEnd"/>
     </w:p>
     <w:p>
       <w:pPr>
@@ -1722,11 +1748,31 @@
       <w:pPr>
         <w:pStyle w:val="Heading1"/>
       </w:pPr>
-      <w:bookmarkStart w:id="2" w:name="_Toc194941928"/>
+      <w:commentRangeStart w:id="2"/>
+      <w:proofErr w:type="spellStart"/>
+      <w:r>
+        <w:t>Methodology</w:t>
+      </w:r>
+      <w:proofErr w:type="spellEnd"/>
+      <w:r>
+        <w:t xml:space="preserve"> &amp; </w:t>
+      </w:r>
+      <w:proofErr w:type="spellStart"/>
       <w:r>
         <w:t>Preprocessing</w:t>
       </w:r>
-      <w:bookmarkEnd w:id="2"/>
+      <w:commentRangeEnd w:id="2"/>
+      <w:proofErr w:type="spellEnd"/>
+      <w:r>
+        <w:rPr>
+          <w:rStyle w:val="CommentReference"/>
+          <w:rFonts w:eastAsiaTheme="minorHAnsi" w:cstheme="minorBidi"/>
+          <w:b w:val="0"/>
+          <w:smallCaps w:val="0"/>
+          <w:color w:val="auto"/>
+        </w:rPr>
+        <w:commentReference w:id="2"/>
+      </w:r>
     </w:p>
     <w:p>
       <w:pPr>
@@ -1750,20 +1796,7 @@
         <w:rPr>
           <w:lang w:val="en-US"/>
         </w:rPr>
-        <w:t xml:space="preserve">occurrence of crystals and their types in Switzerland was the sourcing and preprocessing of the data. </w:t>
-      </w:r>
-    </w:p>
-    <w:p>
-      <w:pPr>
-        <w:rPr>
-          <w:lang w:val="en-US"/>
-        </w:rPr>
-      </w:pPr>
-      <w:r>
-        <w:rPr>
-          <w:lang w:val="en-US"/>
-        </w:rPr>
-        <w:t>To get a</w:t>
+        <w:t>occurrence of crystals and their types in Switzerland was the sourcing and preprocessing of the data. To get a</w:t>
       </w:r>
       <w:r>
         <w:rPr>
@@ -1787,7 +1820,35 @@
         <w:rPr>
           <w:lang w:val="en-US"/>
         </w:rPr>
-        <w:t xml:space="preserve">we used WebScraping with our main datasource </w:t>
+        <w:t xml:space="preserve">we used </w:t>
+      </w:r>
+      <w:proofErr w:type="spellStart"/>
+      <w:r>
+        <w:rPr>
+          <w:lang w:val="en-US"/>
+        </w:rPr>
+        <w:t>WebScraping</w:t>
+      </w:r>
+      <w:proofErr w:type="spellEnd"/>
+      <w:r>
+        <w:rPr>
+          <w:lang w:val="en-US"/>
+        </w:rPr>
+        <w:t xml:space="preserve"> with our main </w:t>
+      </w:r>
+      <w:proofErr w:type="spellStart"/>
+      <w:r>
+        <w:rPr>
+          <w:lang w:val="en-US"/>
+        </w:rPr>
+        <w:t>datasource</w:t>
+      </w:r>
+      <w:proofErr w:type="spellEnd"/>
+      <w:r>
+        <w:rPr>
+          <w:lang w:val="en-US"/>
+        </w:rPr>
+        <w:t xml:space="preserve"> </w:t>
       </w:r>
       <w:r>
         <w:rPr>
@@ -1873,7 +1934,35 @@
         <w:rPr>
           <w:lang w:val="en-CH"/>
         </w:rPr>
-        <w:t>specifically the locinfodiv and newlocminlist sections.</w:t>
+        <w:t xml:space="preserve">specifically the </w:t>
+      </w:r>
+      <w:proofErr w:type="spellStart"/>
+      <w:r>
+        <w:rPr>
+          <w:lang w:val="en-CH"/>
+        </w:rPr>
+        <w:t>locinfodiv</w:t>
+      </w:r>
+      <w:proofErr w:type="spellEnd"/>
+      <w:r>
+        <w:rPr>
+          <w:lang w:val="en-CH"/>
+        </w:rPr>
+        <w:t xml:space="preserve"> and </w:t>
+      </w:r>
+      <w:proofErr w:type="spellStart"/>
+      <w:r>
+        <w:rPr>
+          <w:lang w:val="en-CH"/>
+        </w:rPr>
+        <w:t>newlocminlist</w:t>
+      </w:r>
+      <w:proofErr w:type="spellEnd"/>
+      <w:r>
+        <w:rPr>
+          <w:lang w:val="en-CH"/>
+        </w:rPr>
+        <w:t xml:space="preserve"> sections.</w:t>
       </w:r>
       <w:r>
         <w:rPr>
@@ -1885,7 +1974,49 @@
         <w:rPr>
           <w:lang w:val="en-CH"/>
         </w:rPr>
-        <w:t>Initially, we wrote a basic script that was capable of scraping data from a single locality. This was only successful after switching from BeautifulSoup4 to Selenium, paired with the ChromeDriver, since the content was not rendered in the static HTML and therefore not accessible through BeautifulSoup.</w:t>
+        <w:t xml:space="preserve">Initially, we wrote a basic script that </w:t>
+      </w:r>
+      <w:proofErr w:type="gramStart"/>
+      <w:r>
+        <w:rPr>
+          <w:lang w:val="en-CH"/>
+        </w:rPr>
+        <w:t>was capable of scraping</w:t>
+      </w:r>
+      <w:proofErr w:type="gramEnd"/>
+      <w:r>
+        <w:rPr>
+          <w:lang w:val="en-CH"/>
+        </w:rPr>
+        <w:t xml:space="preserve"> data from a single locality. This was only successful after switching from BeautifulSoup4 to Selenium, paired with the </w:t>
+      </w:r>
+      <w:proofErr w:type="spellStart"/>
+      <w:r>
+        <w:rPr>
+          <w:lang w:val="en-CH"/>
+        </w:rPr>
+        <w:t>ChromeDriver</w:t>
+      </w:r>
+      <w:proofErr w:type="spellEnd"/>
+      <w:r>
+        <w:rPr>
+          <w:lang w:val="en-CH"/>
+        </w:rPr>
+        <w:t xml:space="preserve">, since the content was not rendered in the static HTML and therefore not accessible through </w:t>
+      </w:r>
+      <w:proofErr w:type="spellStart"/>
+      <w:r>
+        <w:rPr>
+          <w:lang w:val="en-CH"/>
+        </w:rPr>
+        <w:t>BeautifulSoup</w:t>
+      </w:r>
+      <w:proofErr w:type="spellEnd"/>
+      <w:r>
+        <w:rPr>
+          <w:lang w:val="en-CH"/>
+        </w:rPr>
+        <w:t>.</w:t>
       </w:r>
     </w:p>
     <w:p>
@@ -1971,14 +2102,70 @@
         <w:rPr>
           <w:lang w:val="en-CH"/>
         </w:rPr>
-        <w:t xml:space="preserve">In response, we implemented multiple try and except blocks to catch and handle potential errors during execution. While this mitigated some issues, it did not fully resolve the problem. Because the website is designed to prevent automated </w:t>
+        <w:t xml:space="preserve">In response, we implemented multiple </w:t>
+      </w:r>
+      <w:proofErr w:type="gramStart"/>
+      <w:r>
+        <w:rPr>
+          <w:lang w:val="en-CH"/>
+        </w:rPr>
+        <w:t>try</w:t>
+      </w:r>
+      <w:proofErr w:type="gramEnd"/>
+      <w:r>
+        <w:rPr>
+          <w:lang w:val="en-CH"/>
+        </w:rPr>
+        <w:t xml:space="preserve"> and except blocks to catch and handle potential errors during execution. While this mitigated some issues, it did not fully resolve the problem. Because the website is designed to prevent automated scraping, we made further adjustments to disguise the script’s </w:t>
+      </w:r>
+      <w:proofErr w:type="spellStart"/>
+      <w:r>
+        <w:rPr>
+          <w:lang w:val="en-CH"/>
+        </w:rPr>
+        <w:t>behavior</w:t>
+      </w:r>
+      <w:proofErr w:type="spellEnd"/>
+      <w:r>
+        <w:rPr>
+          <w:lang w:val="en-CH"/>
+        </w:rPr>
+        <w:t xml:space="preserve">: we introduced rotating user </w:t>
       </w:r>
       <w:r>
         <w:rPr>
           <w:lang w:val="en-CH"/>
         </w:rPr>
         <w:lastRenderedPageBreak/>
-        <w:t>scraping, we made further adjustments to disguise the script’s behavior: we introduced rotating user agents, installed undetected_chromedriver, and incorporated randomized wait times (between 5 and 15 seconds) between requests to simulate more human-like behavior.</w:t>
+        <w:t xml:space="preserve">agents, installed </w:t>
+      </w:r>
+      <w:proofErr w:type="spellStart"/>
+      <w:r>
+        <w:rPr>
+          <w:lang w:val="en-CH"/>
+        </w:rPr>
+        <w:t>undetected_chromedriver</w:t>
+      </w:r>
+      <w:proofErr w:type="spellEnd"/>
+      <w:r>
+        <w:rPr>
+          <w:lang w:val="en-CH"/>
+        </w:rPr>
+        <w:t xml:space="preserve">, and incorporated randomized wait times (between 5 and 15 seconds) between requests to simulate more human-like </w:t>
+      </w:r>
+      <w:proofErr w:type="spellStart"/>
+      <w:r>
+        <w:rPr>
+          <w:lang w:val="en-CH"/>
+        </w:rPr>
+        <w:t>behavior</w:t>
+      </w:r>
+      <w:proofErr w:type="spellEnd"/>
+      <w:r>
+        <w:rPr>
+          <w:lang w:val="en-CH"/>
+        </w:rPr>
+        <w:t>.</w:t>
       </w:r>
       <w:r>
         <w:rPr>
@@ -2027,7 +2214,21 @@
         <w:rPr>
           <w:lang w:val="en-CH"/>
         </w:rPr>
-        <w:t>sometimes only captured summary pages instead of individual locality pages. This occurred in cases where Mindat displayed an overview of localities within a region, rather than listing them individually.</w:t>
+        <w:t xml:space="preserve">sometimes only captured summary pages instead of individual locality pages. This occurred in cases where </w:t>
+      </w:r>
+      <w:proofErr w:type="spellStart"/>
+      <w:r>
+        <w:rPr>
+          <w:lang w:val="en-CH"/>
+        </w:rPr>
+        <w:t>Mindat</w:t>
+      </w:r>
+      <w:proofErr w:type="spellEnd"/>
+      <w:r>
+        <w:rPr>
+          <w:lang w:val="en-CH"/>
+        </w:rPr>
+        <w:t xml:space="preserve"> displayed an overview of localities within a region, rather than listing them individually.</w:t>
       </w:r>
       <w:r>
         <w:rPr>
@@ -2064,7 +2265,21 @@
         <w:rPr>
           <w:lang w:val="en-CH"/>
         </w:rPr>
-        <w:t>Finally, it is worth noting that Mindat does offer a public API, but it did not provide the specific data we required. Therefore, we decided to proceed with the dataset gathered through our customized scraping process.</w:t>
+        <w:t xml:space="preserve">Finally, it is worth noting that </w:t>
+      </w:r>
+      <w:proofErr w:type="spellStart"/>
+      <w:r>
+        <w:rPr>
+          <w:lang w:val="en-CH"/>
+        </w:rPr>
+        <w:t>Mindat</w:t>
+      </w:r>
+      <w:proofErr w:type="spellEnd"/>
+      <w:r>
+        <w:rPr>
+          <w:lang w:val="en-CH"/>
+        </w:rPr>
+        <w:t xml:space="preserve"> does offer a public API, but it did not provide the specific data we required. Therefore, we decided to proceed with the dataset gathered through our customized scraping process.</w:t>
       </w:r>
     </w:p>
     <w:p>
@@ -2108,7 +2323,21 @@
         <w:rPr>
           <w:lang w:val="en-CH"/>
         </w:rPr>
-        <w:t xml:space="preserve">For doing the planned analysis we needed to add the elevation level based on the coordinates and also add a categorization for the mineral types. </w:t>
+        <w:t xml:space="preserve">For doing the planned analysis we needed to add the elevation level based on the coordinates </w:t>
+      </w:r>
+      <w:proofErr w:type="gramStart"/>
+      <w:r>
+        <w:rPr>
+          <w:lang w:val="en-CH"/>
+        </w:rPr>
+        <w:t>and also</w:t>
+      </w:r>
+      <w:proofErr w:type="gramEnd"/>
+      <w:r>
+        <w:rPr>
+          <w:lang w:val="en-CH"/>
+        </w:rPr>
+        <w:t xml:space="preserve"> add a categorization for the mineral types. </w:t>
       </w:r>
     </w:p>
     <w:p>
@@ -2117,11 +2346,33 @@
           <w:lang w:val="en-CH"/>
         </w:rPr>
       </w:pPr>
-      <w:r>
-        <w:rPr>
-          <w:lang w:val="en-CH"/>
-        </w:rPr>
-        <w:t>In order to enrich the dataset with the elevation of each location, we needed to remove the inaccurate coordinate points and also clean up the coordinates so that the format was the same for all accurate entries. The original data contained a mix of coordinate formats, including decimal degrees and degrees-minutes-seconds (DMS), as well as some incomplete or placeholder values. These inconsistencies were addressed by standardising all valid entries into decimal format and discarding those that were either unrecognised, labelled 'unknown' or identified as rough approximations such as '46.00000,8.00000'.</w:t>
+      <w:proofErr w:type="gramStart"/>
+      <w:r>
+        <w:rPr>
+          <w:lang w:val="en-CH"/>
+        </w:rPr>
+        <w:t>In order to</w:t>
+      </w:r>
+      <w:proofErr w:type="gramEnd"/>
+      <w:r>
+        <w:rPr>
+          <w:lang w:val="en-CH"/>
+        </w:rPr>
+        <w:t xml:space="preserve"> enrich the dataset with the elevation of each location, we needed to remove the inaccurate coordinate points </w:t>
+      </w:r>
+      <w:proofErr w:type="gramStart"/>
+      <w:r>
+        <w:rPr>
+          <w:lang w:val="en-CH"/>
+        </w:rPr>
+        <w:t>and also</w:t>
+      </w:r>
+      <w:proofErr w:type="gramEnd"/>
+      <w:r>
+        <w:rPr>
+          <w:lang w:val="en-CH"/>
+        </w:rPr>
+        <w:t xml:space="preserve"> clean up the coordinates so that the format was the same for all accurate entries. The original data contained a mix of coordinate formats, including decimal degrees and degrees-minutes-seconds (DMS), as well as some incomplete or placeholder values. These inconsistencies were addressed by standardising all valid entries into decimal format and discarding those that were either unrecognised, labelled 'unknown' or identified as rough approximations such as '46.00000,8.00000'.</w:t>
       </w:r>
     </w:p>
     <w:p>
@@ -2134,7 +2385,49 @@
         <w:rPr>
           <w:lang w:val="en-CH"/>
         </w:rPr>
-        <w:t>Once the data was cleaned, each coordinate pair was enriched with elevation information using a number of external elevation APIs. A fallback mechanism was implemented to maximise data coverage: if the first service failed or returned no result, the system would automatically try the next. The APIs used in this sequence were Open-Elevation, OpenTopoData and Open-Meteo. The elevation values obtained from these sources were then cleaned and converted to a common integer format.</w:t>
+        <w:t xml:space="preserve">Once the data was cleaned, each coordinate pair was enriched with elevation information using </w:t>
+      </w:r>
+      <w:proofErr w:type="gramStart"/>
+      <w:r>
+        <w:rPr>
+          <w:lang w:val="en-CH"/>
+        </w:rPr>
+        <w:t>a number of</w:t>
+      </w:r>
+      <w:proofErr w:type="gramEnd"/>
+      <w:r>
+        <w:rPr>
+          <w:lang w:val="en-CH"/>
+        </w:rPr>
+        <w:t xml:space="preserve"> external elevation APIs. A fallback mechanism was implemented to maximise data coverage: if the first service failed or returned no result, the system would automatically try the next. The APIs used in this sequence were Open-Elevation, </w:t>
+      </w:r>
+      <w:proofErr w:type="spellStart"/>
+      <w:r>
+        <w:rPr>
+          <w:lang w:val="en-CH"/>
+        </w:rPr>
+        <w:t>OpenTopoData</w:t>
+      </w:r>
+      <w:proofErr w:type="spellEnd"/>
+      <w:r>
+        <w:rPr>
+          <w:lang w:val="en-CH"/>
+        </w:rPr>
+        <w:t xml:space="preserve"> and Open-</w:t>
+      </w:r>
+      <w:proofErr w:type="spellStart"/>
+      <w:r>
+        <w:rPr>
+          <w:lang w:val="en-CH"/>
+        </w:rPr>
+        <w:t>Meteo</w:t>
+      </w:r>
+      <w:proofErr w:type="spellEnd"/>
+      <w:r>
+        <w:rPr>
+          <w:lang w:val="en-CH"/>
+        </w:rPr>
+        <w:t>. The elevation values obtained from these sources were then cleaned and converted to a common integer format.</w:t>
       </w:r>
     </w:p>
     <w:p>
@@ -2278,12 +2571,14 @@
         </w:rPr>
         <w:t xml:space="preserve">To finalize the </w:t>
       </w:r>
+      <w:proofErr w:type="gramStart"/>
       <w:r>
         <w:rPr>
           <w:lang w:val="en-CH"/>
         </w:rPr>
         <w:t>dataset</w:t>
       </w:r>
+      <w:proofErr w:type="gramEnd"/>
       <w:r>
         <w:rPr>
           <w:lang w:val="en-CH"/>
@@ -2362,35 +2657,6 @@
           <w:lang w:val="en-CH"/>
         </w:rPr>
         <w:t xml:space="preserve"> and it was not clear based on which information these were classified. </w:t>
-      </w:r>
-    </w:p>
-    <w:p>
-      <w:pPr>
-        <w:pStyle w:val="Heading1"/>
-        <w:rPr>
-          <w:lang w:val="en-US"/>
-        </w:rPr>
-      </w:pPr>
-      <w:bookmarkStart w:id="5" w:name="_Toc194941929"/>
-      <w:r>
-        <w:rPr>
-          <w:lang w:val="en-US"/>
-        </w:rPr>
-        <w:t>Analysis</w:t>
-      </w:r>
-      <w:bookmarkEnd w:id="5"/>
-    </w:p>
-    <w:p>
-      <w:pPr>
-        <w:rPr>
-          <w:lang w:val="en-US"/>
-        </w:rPr>
-      </w:pPr>
-      <w:r>
-        <w:rPr>
-          <w:lang w:val="en-US"/>
-        </w:rPr>
-        <w:t>This chapter presents an analysis of crystal occurrences in Switzerland. It begins with an exploratory overview of the dataset, including its structure, key variables, and the number of unique minerals and locations. The subsequent analysis is organized around three main research questions: the spatial distribution of crystal sites, the most frequently occurring crystal types, and the correlation between crystal occurrences and elevation. Each of these topics is addressed using appropriate tools such as GIS mapping, frequency analysis, and statistical modelling to uncover patterns and provide geological insights.</w:t>
       </w:r>
     </w:p>
     <w:p>
@@ -2404,12 +2670,11 @@
           <w:lang w:val="en-US"/>
         </w:rPr>
       </w:pPr>
-      <w:bookmarkStart w:id="6" w:name="_Toc194941930"/>
-      <w:r>
-        <w:rPr>
-          <w:lang w:val="en-US"/>
-        </w:rPr>
-        <w:t>3.1</w:t>
+      <w:r>
+        <w:rPr>
+          <w:lang w:val="en-US"/>
+        </w:rPr>
+        <w:t>2.5</w:t>
       </w:r>
       <w:r>
         <w:rPr>
@@ -2417,13 +2682,24 @@
         </w:rPr>
         <w:tab/>
       </w:r>
-      <w:r>
-        <w:rPr>
-          <w:lang w:val="en-US"/>
-        </w:rPr>
-        <w:t>Exploratory Data Analysis</w:t>
-      </w:r>
-      <w:bookmarkEnd w:id="6"/>
+      <w:commentRangeStart w:id="5"/>
+      <w:r>
+        <w:rPr>
+          <w:lang w:val="en-US"/>
+        </w:rPr>
+        <w:t>Analysis Methods</w:t>
+      </w:r>
+      <w:commentRangeEnd w:id="5"/>
+      <w:r>
+        <w:rPr>
+          <w:rStyle w:val="CommentReference"/>
+          <w:rFonts w:eastAsiaTheme="minorHAnsi" w:cstheme="minorBidi"/>
+          <w:b w:val="0"/>
+          <w:smallCaps w:val="0"/>
+          <w:color w:val="auto"/>
+        </w:rPr>
+        <w:commentReference w:id="5"/>
+      </w:r>
     </w:p>
     <w:p>
       <w:pPr>
@@ -2431,23 +2707,65 @@
           <w:lang w:val="en-US"/>
         </w:rPr>
       </w:pPr>
-      <w:r>
-        <w:rPr>
-          <w:lang w:val="en-US"/>
-        </w:rPr>
-        <w:t xml:space="preserve">The </w:t>
-      </w:r>
-      <w:r>
-        <w:rPr>
-          <w:lang w:val="en-US"/>
-        </w:rPr>
-        <w:t xml:space="preserve">final </w:t>
-      </w:r>
-      <w:r>
-        <w:rPr>
-          <w:lang w:val="en-US"/>
-        </w:rPr>
-        <w:t>dataset under consideration contains information on 319 unique crystal discovery locations and includes 864 distinct mineral types. The dataset is structured into eight columns, each containing specific geographical, geological, and classification data. Notable columns include Altitude (integer), Altitude Category, Mineral, and Mineral Category (all as object types). Location data is provided via Mindat Locality ID and Latitude &amp; Longitude. The dataset also includes environmental context through Köppen climate type and Location Type. The dataset's overall structure is conducive to exploratory and correlation analysis.</w:t>
+    </w:p>
+    <w:p>
+      <w:pPr>
+        <w:rPr>
+          <w:lang w:val="en-CH"/>
+        </w:rPr>
+      </w:pPr>
+      <w:r>
+        <w:rPr>
+          <w:lang w:val="en-CH"/>
+        </w:rPr>
+        <w:t>Pearson's and Spearman's correlations were utilized to assess the relationships between crystal occurrences and elevation. Mineral types and categories were evaluated in relation to altitude and altitude categories. The analysis was complemented by linear regression. The use of visualizations was instrumental in elucidating the findings of the study.</w:t>
+      </w:r>
+    </w:p>
+    <w:p>
+      <w:pPr>
+        <w:pStyle w:val="Heading1"/>
+        <w:rPr>
+          <w:lang w:val="en-US"/>
+        </w:rPr>
+      </w:pPr>
+      <w:bookmarkStart w:id="6" w:name="_Toc194941929"/>
+      <w:commentRangeStart w:id="7"/>
+      <w:r>
+        <w:rPr>
+          <w:lang w:val="en-US"/>
+        </w:rPr>
+        <w:t>Analysis</w:t>
+      </w:r>
+      <w:bookmarkEnd w:id="6"/>
+      <w:r>
+        <w:rPr>
+          <w:lang w:val="en-US"/>
+        </w:rPr>
+        <w:t xml:space="preserve"> &amp; Results</w:t>
+      </w:r>
+      <w:commentRangeEnd w:id="7"/>
+      <w:r>
+        <w:rPr>
+          <w:rStyle w:val="CommentReference"/>
+          <w:rFonts w:eastAsiaTheme="minorHAnsi" w:cstheme="minorBidi"/>
+          <w:b w:val="0"/>
+          <w:smallCaps w:val="0"/>
+          <w:color w:val="auto"/>
+        </w:rPr>
+        <w:commentReference w:id="7"/>
+      </w:r>
+    </w:p>
+    <w:p>
+      <w:pPr>
+        <w:rPr>
+          <w:lang w:val="en-US"/>
+        </w:rPr>
+      </w:pPr>
+      <w:r>
+        <w:rPr>
+          <w:lang w:val="en-US"/>
+        </w:rPr>
+        <w:t>This chapter presents an analysis of crystal occurrences in Switzerland. It begins with an exploratory overview of the dataset, including its structure, key variables, and the number of unique minerals and locations. The subsequent analysis is organized around three main research questions: the spatial distribution of crystal sites, the most frequently occurring crystal types, and the correlation between crystal occurrences and elevation. Each of these topics is addressed using appropriate tools such as GIS mapping, frequency analysis, and statistical modelling to uncover patterns and provide geological insights.</w:t>
       </w:r>
     </w:p>
     <w:p>
@@ -2461,12 +2779,12 @@
           <w:lang w:val="en-US"/>
         </w:rPr>
       </w:pPr>
-      <w:bookmarkStart w:id="7" w:name="_Toc194941931"/>
-      <w:r>
-        <w:rPr>
-          <w:lang w:val="en-US"/>
-        </w:rPr>
-        <w:t>3.2</w:t>
+      <w:bookmarkStart w:id="8" w:name="_Toc194941930"/>
+      <w:r>
+        <w:rPr>
+          <w:lang w:val="en-US"/>
+        </w:rPr>
+        <w:t>3.1</w:t>
       </w:r>
       <w:r>
         <w:rPr>
@@ -2478,9 +2796,9 @@
         <w:rPr>
           <w:lang w:val="en-US"/>
         </w:rPr>
-        <w:t>Further Analysis</w:t>
-      </w:r>
-      <w:bookmarkEnd w:id="7"/>
+        <w:t>Exploratory Data Analysis</w:t>
+      </w:r>
+      <w:bookmarkEnd w:id="8"/>
     </w:p>
     <w:p>
       <w:pPr>
@@ -2492,13 +2810,119 @@
         <w:rPr>
           <w:lang w:val="en-US"/>
         </w:rPr>
-        <w:t xml:space="preserve">To structure our analysis, we </w:t>
-      </w:r>
-      <w:r>
-        <w:rPr>
-          <w:lang w:val="en-US"/>
-        </w:rPr>
-        <w:t xml:space="preserve">follow 3 topics with each one research question. </w:t>
+        <w:t xml:space="preserve">The </w:t>
+      </w:r>
+      <w:r>
+        <w:rPr>
+          <w:lang w:val="en-US"/>
+        </w:rPr>
+        <w:t xml:space="preserve">final </w:t>
+      </w:r>
+      <w:r>
+        <w:rPr>
+          <w:lang w:val="en-US"/>
+        </w:rPr>
+        <w:t xml:space="preserve">dataset under consideration contains information on 319 unique crystal discovery locations and includes 864 distinct mineral types. The dataset is structured into eight columns, each containing specific geographical, geological, and classification data. Notable columns include Altitude (integer), Altitude Category, Mineral, and Mineral Category (all as object types). Location data is provided via </w:t>
+      </w:r>
+      <w:proofErr w:type="spellStart"/>
+      <w:r>
+        <w:rPr>
+          <w:lang w:val="en-US"/>
+        </w:rPr>
+        <w:lastRenderedPageBreak/>
+        <w:t>Mindat</w:t>
+      </w:r>
+      <w:proofErr w:type="spellEnd"/>
+      <w:r>
+        <w:rPr>
+          <w:lang w:val="en-US"/>
+        </w:rPr>
+        <w:t xml:space="preserve"> Locality ID and Latitude &amp; Longitude. The dataset also includes environmental context through </w:t>
+      </w:r>
+      <w:proofErr w:type="spellStart"/>
+      <w:r>
+        <w:rPr>
+          <w:lang w:val="en-US"/>
+        </w:rPr>
+        <w:t>Köppen</w:t>
+      </w:r>
+      <w:proofErr w:type="spellEnd"/>
+      <w:r>
+        <w:rPr>
+          <w:lang w:val="en-US"/>
+        </w:rPr>
+        <w:t xml:space="preserve"> climate type and Location Type. The dataset's overall structure is conducive to </w:t>
+      </w:r>
+      <w:proofErr w:type="gramStart"/>
+      <w:r>
+        <w:rPr>
+          <w:lang w:val="en-US"/>
+        </w:rPr>
+        <w:t>exploratory</w:t>
+      </w:r>
+      <w:proofErr w:type="gramEnd"/>
+      <w:r>
+        <w:rPr>
+          <w:lang w:val="en-US"/>
+        </w:rPr>
+        <w:t xml:space="preserve"> and correlation analysis.</w:t>
+      </w:r>
+    </w:p>
+    <w:p>
+      <w:pPr>
+        <w:pStyle w:val="Heading2"/>
+        <w:numPr>
+          <w:ilvl w:val="0"/>
+          <w:numId w:val="0"/>
+        </w:numPr>
+        <w:ind w:left="357" w:hanging="357"/>
+        <w:rPr>
+          <w:lang w:val="en-US"/>
+        </w:rPr>
+      </w:pPr>
+      <w:bookmarkStart w:id="9" w:name="_Toc194941931"/>
+      <w:r>
+        <w:rPr>
+          <w:lang w:val="en-US"/>
+        </w:rPr>
+        <w:t>3.2</w:t>
+      </w:r>
+      <w:r>
+        <w:rPr>
+          <w:lang w:val="en-US"/>
+        </w:rPr>
+        <w:tab/>
+      </w:r>
+      <w:r>
+        <w:rPr>
+          <w:lang w:val="en-US"/>
+        </w:rPr>
+        <w:tab/>
+      </w:r>
+      <w:bookmarkEnd w:id="9"/>
+      <w:r>
+        <w:rPr>
+          <w:rStyle w:val="Heading1Char"/>
+          <w:b/>
+          <w:smallCaps/>
+          <w:sz w:val="28"/>
+          <w:szCs w:val="32"/>
+          <w:lang w:val="en-US"/>
+        </w:rPr>
+        <w:t>Results</w:t>
+      </w:r>
+    </w:p>
+    <w:p>
+      <w:pPr>
+        <w:rPr>
+          <w:lang w:val="en-US"/>
+        </w:rPr>
+      </w:pPr>
+      <w:r>
+        <w:rPr>
+          <w:lang w:val="en-US"/>
+        </w:rPr>
+        <w:t>This chapter presents the results of the data analysis, including the distribution of crystal occurrences in Switzerland, the most frequently found crystal types, and the correlation between crystal occurrences and elevation.</w:t>
       </w:r>
     </w:p>
     <w:p>
@@ -2513,15 +2937,22 @@
           <w:lang w:val="en-US"/>
         </w:rPr>
       </w:pPr>
-      <w:bookmarkStart w:id="8" w:name="_Toc194941932"/>
-      <w:r>
-        <w:rPr>
-          <w:lang w:val="en-US"/>
-        </w:rPr>
-        <w:lastRenderedPageBreak/>
-        <w:t>Distribution of crystal occurrences in Swizerland</w:t>
-      </w:r>
-      <w:bookmarkEnd w:id="8"/>
+      <w:bookmarkStart w:id="10" w:name="_Toc194941932"/>
+      <w:r>
+        <w:rPr>
+          <w:lang w:val="en-US"/>
+        </w:rPr>
+        <w:t xml:space="preserve">Distribution of crystal occurrences in </w:t>
+      </w:r>
+      <w:proofErr w:type="spellStart"/>
+      <w:r>
+        <w:rPr>
+          <w:lang w:val="en-US"/>
+        </w:rPr>
+        <w:t>Swizerland</w:t>
+      </w:r>
+      <w:bookmarkEnd w:id="10"/>
+      <w:proofErr w:type="spellEnd"/>
     </w:p>
     <w:p>
       <w:pPr>
@@ -2603,7 +3034,21 @@
         <w:rPr>
           <w:lang w:val="en-US"/>
         </w:rPr>
-        <w:t>Use GIS tools (e.g., GeoPandas, Folium) to map occurrences across different regions.</w:t>
+        <w:t xml:space="preserve">Use GIS tools (e.g., </w:t>
+      </w:r>
+      <w:proofErr w:type="spellStart"/>
+      <w:r>
+        <w:rPr>
+          <w:lang w:val="en-US"/>
+        </w:rPr>
+        <w:t>GeoPandas</w:t>
+      </w:r>
+      <w:proofErr w:type="spellEnd"/>
+      <w:r>
+        <w:rPr>
+          <w:lang w:val="en-US"/>
+        </w:rPr>
+        <w:t>, Folium) to map occurrences across different regions.</w:t>
       </w:r>
     </w:p>
     <w:p>
@@ -2707,7 +3152,7 @@
           <w:lang w:val="en-US"/>
         </w:rPr>
       </w:pPr>
-      <w:bookmarkStart w:id="9" w:name="_Toc194941933"/>
+      <w:bookmarkStart w:id="11" w:name="_Toc194941933"/>
       <w:r>
         <w:rPr>
           <w:lang w:val="en-US"/>
@@ -2726,7 +3171,7 @@
         </w:rPr>
         <w:t>f crystal types in Switzerland</w:t>
       </w:r>
-      <w:bookmarkEnd w:id="9"/>
+      <w:bookmarkEnd w:id="11"/>
     </w:p>
     <w:p>
       <w:pPr>
@@ -2735,7 +3180,6 @@
           <w:ilvl w:val="0"/>
           <w:numId w:val="2"/>
         </w:numPr>
-        <w:spacing w:before="240"/>
         <w:ind w:hanging="294"/>
         <w:rPr>
           <w:b/>
@@ -2960,6 +3404,7 @@
         </w:rPr>
         <w:t xml:space="preserve">Auf Top 10 </w:t>
       </w:r>
+      <w:proofErr w:type="spellStart"/>
       <w:r>
         <w:rPr>
           <w:b/>
@@ -2967,7 +3412,17 @@
           <w:i/>
           <w:iCs/>
         </w:rPr>
-        <w:t>minerals und dann auf Kategorien</w:t>
+        <w:t>minerals</w:t>
+      </w:r>
+      <w:proofErr w:type="spellEnd"/>
+      <w:r>
+        <w:rPr>
+          <w:b/>
+          <w:bCs/>
+          <w:i/>
+          <w:iCs/>
+        </w:rPr>
+        <w:t xml:space="preserve"> und dann auf Kategorien</w:t>
       </w:r>
       <w:r>
         <w:rPr>
@@ -3000,7 +3455,7 @@
           <w:lang w:val="en-US"/>
         </w:rPr>
       </w:pPr>
-      <w:bookmarkStart w:id="10" w:name="_Toc194941934"/>
+      <w:bookmarkStart w:id="12" w:name="_Toc194941934"/>
       <w:r>
         <w:rPr>
           <w:lang w:val="en-US"/>
@@ -3013,7 +3468,7 @@
         </w:rPr>
         <w:t>occurrences and elevation Level</w:t>
       </w:r>
-      <w:bookmarkEnd w:id="10"/>
+      <w:bookmarkEnd w:id="12"/>
     </w:p>
     <w:p>
       <w:pPr>
@@ -3021,11 +3476,47 @@
           <w:lang w:val="en-CH" w:eastAsia="en-CH"/>
         </w:rPr>
       </w:pPr>
+      <w:proofErr w:type="gramStart"/>
       <w:r>
         <w:rPr>
           <w:lang w:val="en-CH" w:eastAsia="en-CH"/>
         </w:rPr>
-        <w:t>In order to examine the relationship between crystal occurrences and elevation, both Pearson's and Spearman's correlation coefficients were utilized. Pearson's coefficient assesses linear relationships between variables, while Spearman's coefficient evaluates monotonic trends without making the assumption of linearity. The employment of both methods ensures a more robust understanding of potential associations, irrespective of the distribution or structure of the data.</w:t>
+        <w:t>In order to</w:t>
+      </w:r>
+      <w:proofErr w:type="gramEnd"/>
+      <w:r>
+        <w:rPr>
+          <w:lang w:val="en-CH" w:eastAsia="en-CH"/>
+        </w:rPr>
+        <w:t xml:space="preserve"> explore the relationship between crystal occurrences and elevation, both Pearson's and Spearman's correlation coefficients were used, capturing linear and monotonic trends, respectively. Across the full range of mineral categories and elevations, the correlation values were found to be negligible, and </w:t>
+      </w:r>
+      <w:proofErr w:type="gramStart"/>
+      <w:r>
+        <w:rPr>
+          <w:lang w:val="en-CH" w:eastAsia="en-CH"/>
+        </w:rPr>
+        <w:t>the majority of</w:t>
+      </w:r>
+      <w:proofErr w:type="gramEnd"/>
+      <w:r>
+        <w:rPr>
+          <w:lang w:val="en-CH" w:eastAsia="en-CH"/>
+        </w:rPr>
+        <w:t xml:space="preserve"> p-values exceeded the 0.05 significance threshold. This finding suggests that </w:t>
+      </w:r>
+      <w:proofErr w:type="gramStart"/>
+      <w:r>
+        <w:rPr>
+          <w:lang w:val="en-CH" w:eastAsia="en-CH"/>
+        </w:rPr>
+        <w:t>the majority of</w:t>
+      </w:r>
+      <w:proofErr w:type="gramEnd"/>
+      <w:r>
+        <w:rPr>
+          <w:lang w:val="en-CH" w:eastAsia="en-CH"/>
+        </w:rPr>
+        <w:t xml:space="preserve"> cases do not exhibit a statistically significant relationship.</w:t>
       </w:r>
     </w:p>
     <w:p>
@@ -3038,31 +3529,14 @@
         <w:rPr>
           <w:lang w:val="en-CH" w:eastAsia="en-CH"/>
         </w:rPr>
-        <w:t>Across all possible combinations</w:t>
+        <w:t xml:space="preserve">The sole statistically significant outcome, which pertained to the relationship between Altitude Category and Mineral Category, revealed a modest negative correlation (r ≈ -0.035). Despite the p-value falling below 0.05, the extremely low effect size and minimal explained variance (R² = 0.001) </w:t>
       </w:r>
       <w:r>
         <w:rPr>
           <w:lang w:val="en-CH" w:eastAsia="en-CH"/>
         </w:rPr>
-        <w:t xml:space="preserve"> of minerals</w:t>
-      </w:r>
-      <w:r>
-        <w:rPr>
-          <w:lang w:val="en-CH" w:eastAsia="en-CH"/>
-        </w:rPr>
-        <w:t>, mineral</w:t>
-      </w:r>
-      <w:r>
-        <w:rPr>
-          <w:lang w:val="en-CH" w:eastAsia="en-CH"/>
-        </w:rPr>
-        <w:t xml:space="preserve"> categories, altitude and altitude categories</w:t>
-      </w:r>
-      <w:r>
-        <w:rPr>
-          <w:lang w:val="en-CH" w:eastAsia="en-CH"/>
-        </w:rPr>
-        <w:t>, the correlation coefficients were found to be nearly negligible, with the majority of the p-values exceeding the commonly accepted significance threshold of 0.05. This finding suggests that there is no statistically significant relationship between elevation and the type of crystal or mineral found in the vast majority of cases.</w:t>
+        <w:lastRenderedPageBreak/>
+        <w:t>indicate that this correlation is not practically meaningful and may be due to chance or external factors.</w:t>
       </w:r>
     </w:p>
     <w:p>
@@ -3075,33 +3549,33 @@
         <w:rPr>
           <w:lang w:val="en-CH" w:eastAsia="en-CH"/>
         </w:rPr>
-        <w:t>The sole statistically significant outcome, which pertained to the relationship between Altitude Category and Mineral Category, revealed a modest negative correlation (r ≈ -0.035). Despite the p-value falling below 0.05, the extremely low effect size and minimal explained variance (R² = 0.001) indicate that this correlation is not practically meaningful and may be due to chance or external factors.</w:t>
-      </w:r>
-    </w:p>
-    <w:p>
-      <w:pPr>
+        <w:t>The scatter plots (RQ3-2) confirmed the absence of a trend; however, they were visually dense and limited in interpretability due to the number of unique mineral types.</w:t>
+      </w:r>
+      <w:r>
         <w:rPr>
           <w:lang w:val="en-CH" w:eastAsia="en-CH"/>
         </w:rPr>
-      </w:pPr>
+        <w:t xml:space="preserve"> </w:t>
+      </w:r>
       <w:r>
         <w:rPr>
           <w:lang w:val="en-CH" w:eastAsia="en-CH"/>
         </w:rPr>
-        <w:lastRenderedPageBreak/>
-        <w:t>The scatter plots (RQ3-2) confirmed the absence of a trend; however, they were visually dense and limited in interpretability due to the number of unique mineral types.</w:t>
-      </w:r>
+        <w:t xml:space="preserve">Conversely, the box plots (RQ3-3), which were </w:t>
+      </w:r>
+      <w:proofErr w:type="spellStart"/>
       <w:r>
         <w:rPr>
           <w:lang w:val="en-CH" w:eastAsia="en-CH"/>
         </w:rPr>
-        <w:t xml:space="preserve"> </w:t>
-      </w:r>
+        <w:t>centered</w:t>
+      </w:r>
+      <w:proofErr w:type="spellEnd"/>
       <w:r>
         <w:rPr>
           <w:lang w:val="en-CH" w:eastAsia="en-CH"/>
         </w:rPr>
-        <w:t>Conversely, the box plots (RQ3-3), which were centered on mineral categories, were more legible and exhibited overlapping distributions across altitude levels, thereby corroborating the modest statistical outcomes.</w:t>
+        <w:t xml:space="preserve"> on mineral categories, were more legible and exhibited overlapping distributions across altitude levels, thereby corroborating the modest statistical outcomes.</w:t>
       </w:r>
       <w:r>
         <w:rPr>
@@ -3176,43 +3650,31 @@
     <w:p>
       <w:pPr>
         <w:pStyle w:val="Heading1"/>
-        <w:rPr>
-          <w:lang w:val="en-US"/>
-        </w:rPr>
-      </w:pPr>
-      <w:bookmarkStart w:id="11" w:name="_Toc194941935"/>
-      <w:r>
-        <w:rPr>
-          <w:lang w:val="en-US"/>
-        </w:rPr>
+      </w:pPr>
+      <w:bookmarkStart w:id="13" w:name="_Toc194941935"/>
+      <w:commentRangeStart w:id="14"/>
+      <w:proofErr w:type="spellStart"/>
+      <w:r>
         <w:t>Conclusion</w:t>
       </w:r>
-      <w:bookmarkEnd w:id="11"/>
+      <w:bookmarkEnd w:id="13"/>
+      <w:proofErr w:type="spellEnd"/>
+      <w:r>
+        <w:t xml:space="preserve"> &amp; Outlook</w:t>
+      </w:r>
+      <w:commentRangeEnd w:id="14"/>
+      <w:r>
+        <w:rPr>
+          <w:rStyle w:val="CommentReference"/>
+          <w:rFonts w:eastAsiaTheme="minorHAnsi" w:cstheme="minorBidi"/>
+          <w:b w:val="0"/>
+          <w:smallCaps w:val="0"/>
+          <w:color w:val="auto"/>
+        </w:rPr>
+        <w:commentReference w:id="14"/>
+      </w:r>
     </w:p>
-    <w:p>
-      <w:pPr>
-        <w:rPr>
-          <w:lang w:val="en-US"/>
-        </w:rPr>
-      </w:pPr>
-    </w:p>
-    <w:p>
-      <w:pPr>
-        <w:pStyle w:val="Heading1"/>
-      </w:pPr>
-      <w:r>
-        <w:t>Outlook</w:t>
-      </w:r>
-    </w:p>
-    <w:p>
-      <w:pPr>
-        <w:pStyle w:val="NormalWeb"/>
-        <w:rPr>
-          <w:sz w:val="22"/>
-          <w:szCs w:val="22"/>
-        </w:rPr>
-      </w:pPr>
-    </w:p>
+    <w:p/>
     <w:sectPr>
       <w:footerReference w:type="default" r:id="rId14"/>
       <w:pgSz w:w="11906" w:h="16838"/>
@@ -3243,6 +3705,25 @@
       </w:r>
     </w:p>
   </w:comment>
+  <w:comment w:id="2" w:author="Sheena Walker" w:date="2025-04-08T18:28:00Z" w:initials="SW">
+    <w:p>
+      <w:pPr>
+        <w:pStyle w:val="CommentText"/>
+      </w:pPr>
+      <w:r>
+        <w:rPr>
+          <w:rStyle w:val="CommentReference"/>
+        </w:rPr>
+        <w:annotationRef/>
+      </w:r>
+      <w:r>
+        <w:rPr>
+          <w:color w:val="000000"/>
+        </w:rPr>
+        <w:t xml:space="preserve">methods section should describe your data sources / creation, the transformation/cleaning steps and the analysis methods applied </w:t>
+      </w:r>
+    </w:p>
+  </w:comment>
   <w:comment w:id="3" w:author="Sheena Walker" w:date="2025-04-07T18:55:00Z" w:initials="SW">
     <w:p>
       <w:pPr>
@@ -3272,6 +3753,60 @@
       </w:r>
       <w:r>
         <w:t>@Andy: add the process</w:t>
+      </w:r>
+    </w:p>
+  </w:comment>
+  <w:comment w:id="5" w:author="Sheena Walker" w:date="2025-04-08T18:30:00Z" w:initials="SW">
+    <w:p>
+      <w:pPr>
+        <w:pStyle w:val="CommentText"/>
+      </w:pPr>
+      <w:r>
+        <w:rPr>
+          <w:rStyle w:val="CommentReference"/>
+        </w:rPr>
+        <w:annotationRef/>
+      </w:r>
+      <w:r>
+        <w:t>Requirement based on assignment description. I added my part already</w:t>
+      </w:r>
+    </w:p>
+  </w:comment>
+  <w:comment w:id="7" w:author="Sheena Walker" w:date="2025-04-08T18:28:00Z" w:initials="SW">
+    <w:p>
+      <w:pPr>
+        <w:pStyle w:val="CommentText"/>
+      </w:pPr>
+      <w:r>
+        <w:rPr>
+          <w:rStyle w:val="CommentReference"/>
+        </w:rPr>
+        <w:annotationRef/>
+      </w:r>
+      <w:r>
+        <w:rPr>
+          <w:color w:val="000000"/>
+        </w:rPr>
+        <w:t xml:space="preserve">The third section is the discussion of your results, where the focus should be. Present here your findings and discuss your results. At least two different types of visualizations are requested. </w:t>
+      </w:r>
+    </w:p>
+  </w:comment>
+  <w:comment w:id="14" w:author="Sheena Walker" w:date="2025-04-08T18:27:00Z" w:initials="SW">
+    <w:p>
+      <w:pPr>
+        <w:pStyle w:val="CommentText"/>
+      </w:pPr>
+      <w:r>
+        <w:rPr>
+          <w:rStyle w:val="CommentReference"/>
+        </w:rPr>
+        <w:annotationRef/>
+      </w:r>
+      <w:r>
+        <w:rPr>
+          <w:color w:val="000000"/>
+        </w:rPr>
+        <w:t xml:space="preserve">the conclusion should give a short summary about the learnings, limitations and give an outlook on potential future steps to improv </w:t>
       </w:r>
     </w:p>
   </w:comment>
@@ -3281,24 +3816,36 @@
 <file path=word/commentsExtended.xml><?xml version="1.0" encoding="utf-8"?>
 <w15:commentsEx xmlns:wpc="http://schemas.microsoft.com/office/word/2010/wordprocessingCanvas" xmlns:cx="http://schemas.microsoft.com/office/drawing/2014/chartex" xmlns:cx1="http://schemas.microsoft.com/office/drawing/2015/9/8/chartex" xmlns:cx2="http://schemas.microsoft.com/office/drawing/2015/10/21/chartex" xmlns:cx3="http://schemas.microsoft.com/office/drawing/2016/5/9/chartex" xmlns:cx4="http://schemas.microsoft.com/office/drawing/2016/5/10/chartex" xmlns:cx5="http://schemas.microsoft.com/office/drawing/2016/5/11/chartex" xmlns:cx6="http://schemas.microsoft.com/office/drawing/2016/5/12/chartex" xmlns:cx7="http://schemas.microsoft.com/office/drawing/2016/5/13/chartex" xmlns:cx8="http://schemas.microsoft.com/office/drawing/2016/5/14/chartex" xmlns:mc="http://schemas.openxmlformats.org/markup-compatibility/2006" xmlns:aink="http://schemas.microsoft.com/office/drawing/2016/ink" xmlns:am3d="http://schemas.microsoft.com/office/drawing/2017/model3d" xmlns:o="urn:schemas-microsoft-com:office:office" xmlns:oel="http://schemas.microsoft.com/office/2019/extlst" xmlns:r="http://schemas.openxmlformats.org/officeDocument/2006/relationships" xmlns:m="http://schemas.openxmlformats.org/officeDocument/2006/math" xmlns:v="urn:schemas-microsoft-com:vml" xmlns:wp14="http://schemas.microsoft.com/office/word/2010/wordprocessingDrawing" xmlns:wp="http://schemas.openxmlformats.org/drawingml/2006/wordprocessingDrawing" xmlns:w10="urn:schemas-microsoft-com:office:word" xmlns:w="http://schemas.openxmlformats.org/wordprocessingml/2006/main" xmlns:w14="http://schemas.microsoft.com/office/word/2010/wordml" xmlns:w15="http://schemas.microsoft.com/office/word/2012/wordml" xmlns:w16cex="http://schemas.microsoft.com/office/word/2018/wordml/cex" xmlns:w16cid="http://schemas.microsoft.com/office/word/2016/wordml/cid" xmlns:w16="http://schemas.microsoft.com/office/word/2018/wordml" xmlns:w16du="http://schemas.microsoft.com/office/word/2023/wordml/word16du" xmlns:w16sdtdh="http://schemas.microsoft.com/office/word/2020/wordml/sdtdatahash" xmlns:w16sdtfl="http://schemas.microsoft.com/office/word/2024/wordml/sdtformatlock" xmlns:w16se="http://schemas.microsoft.com/office/word/2015/wordml/symex" xmlns:wpg="http://schemas.microsoft.com/office/word/2010/wordprocessingGroup" xmlns:wpi="http://schemas.microsoft.com/office/word/2010/wordprocessingInk" xmlns:wne="http://schemas.microsoft.com/office/word/2006/wordml" xmlns:wps="http://schemas.microsoft.com/office/word/2010/wordprocessingShape" mc:Ignorable="w14 w15 w16se w16cid w16 w16cex w16sdtdh w16sdtfl w16du wp14">
   <w15:commentEx w15:paraId="24A13992" w15:done="0"/>
+  <w15:commentEx w15:paraId="5DEE709D" w15:done="0"/>
   <w15:commentEx w15:paraId="66DE7AAA" w15:done="0"/>
   <w15:commentEx w15:paraId="74E62E0F" w15:done="0"/>
+  <w15:commentEx w15:paraId="2B9CE3D9" w15:done="0"/>
+  <w15:commentEx w15:paraId="37D92BEF" w15:done="0"/>
+  <w15:commentEx w15:paraId="1E6D9C64" w15:done="0"/>
 </w15:commentsEx>
 </file>
 
 <file path=word/commentsExtensible.xml><?xml version="1.0" encoding="utf-8"?>
 <w16cex:commentsExtensible xmlns:wpc="http://schemas.microsoft.com/office/word/2010/wordprocessingCanvas" xmlns:cx="http://schemas.microsoft.com/office/drawing/2014/chartex" xmlns:cx1="http://schemas.microsoft.com/office/drawing/2015/9/8/chartex" xmlns:cx2="http://schemas.microsoft.com/office/drawing/2015/10/21/chartex" xmlns:cx3="http://schemas.microsoft.com/office/drawing/2016/5/9/chartex" xmlns:cx4="http://schemas.microsoft.com/office/drawing/2016/5/10/chartex" xmlns:cx5="http://schemas.microsoft.com/office/drawing/2016/5/11/chartex" xmlns:cx6="http://schemas.microsoft.com/office/drawing/2016/5/12/chartex" xmlns:cx7="http://schemas.microsoft.com/office/drawing/2016/5/13/chartex" xmlns:cx8="http://schemas.microsoft.com/office/drawing/2016/5/14/chartex" xmlns:cr="http://schemas.microsoft.com/office/comments/2020/reactions" xmlns:mc="http://schemas.openxmlformats.org/markup-compatibility/2006" xmlns:aink="http://schemas.microsoft.com/office/drawing/2016/ink" xmlns:am3d="http://schemas.microsoft.com/office/drawing/2017/model3d" xmlns:o="urn:schemas-microsoft-com:office:office" xmlns:oel="http://schemas.microsoft.com/office/2019/extlst" xmlns:r="http://schemas.openxmlformats.org/officeDocument/2006/relationships" xmlns:m="http://schemas.openxmlformats.org/officeDocument/2006/math" xmlns:v="urn:schemas-microsoft-com:vml" xmlns:wp14="http://schemas.microsoft.com/office/word/2010/wordprocessingDrawing" xmlns:wp="http://schemas.openxmlformats.org/drawingml/2006/wordprocessingDrawing" xmlns:w10="urn:schemas-microsoft-com:office:word" xmlns:w="http://schemas.openxmlformats.org/wordprocessingml/2006/main" xmlns:w14="http://schemas.microsoft.com/office/word/2010/wordml" xmlns:w15="http://schemas.microsoft.com/office/word/2012/wordml" xmlns:w16cex="http://schemas.microsoft.com/office/word/2018/wordml/cex" xmlns:w16cid="http://schemas.microsoft.com/office/word/2016/wordml/cid" xmlns:w16="http://schemas.microsoft.com/office/word/2018/wordml" xmlns:w16du="http://schemas.microsoft.com/office/word/2023/wordml/word16du" xmlns:w16sdtdh="http://schemas.microsoft.com/office/word/2020/wordml/sdtdatahash" xmlns:w16sdtfl="http://schemas.microsoft.com/office/word/2024/wordml/sdtformatlock" xmlns:w16se="http://schemas.microsoft.com/office/word/2015/wordml/symex" xmlns:wpg="http://schemas.microsoft.com/office/word/2010/wordprocessingGroup" xmlns:wpi="http://schemas.microsoft.com/office/word/2010/wordprocessingInk" xmlns:wne="http://schemas.microsoft.com/office/word/2006/wordml" xmlns:wps="http://schemas.microsoft.com/office/word/2010/wordprocessingShape" mc:Ignorable="w14 w15 w16se w16cid w16 w16cex w16sdtdh w16sdtfl cr w16du wp14">
   <w16cex:commentExtensible w16cex:durableId="6E0A0D94" w16cex:dateUtc="2025-04-08T15:38:00Z"/>
+  <w16cex:commentExtensible w16cex:durableId="2927BC99" w16cex:dateUtc="2025-04-08T16:28:00Z"/>
   <w16cex:commentExtensible w16cex:durableId="639D02FA" w16cex:dateUtc="2025-04-07T16:55:00Z"/>
   <w16cex:commentExtensible w16cex:durableId="629D134D" w16cex:dateUtc="2025-04-07T16:55:00Z"/>
+  <w16cex:commentExtensible w16cex:durableId="0FA284C6" w16cex:dateUtc="2025-04-08T16:30:00Z"/>
+  <w16cex:commentExtensible w16cex:durableId="5E2781D5" w16cex:dateUtc="2025-04-08T16:28:00Z"/>
+  <w16cex:commentExtensible w16cex:durableId="6651F942" w16cex:dateUtc="2025-04-08T16:27:00Z"/>
 </w16cex:commentsExtensible>
 </file>
 
 <file path=word/commentsIds.xml><?xml version="1.0" encoding="utf-8"?>
 <w16cid:commentsIds xmlns:wpc="http://schemas.microsoft.com/office/word/2010/wordprocessingCanvas" xmlns:cx="http://schemas.microsoft.com/office/drawing/2014/chartex" xmlns:cx1="http://schemas.microsoft.com/office/drawing/2015/9/8/chartex" xmlns:cx2="http://schemas.microsoft.com/office/drawing/2015/10/21/chartex" xmlns:cx3="http://schemas.microsoft.com/office/drawing/2016/5/9/chartex" xmlns:cx4="http://schemas.microsoft.com/office/drawing/2016/5/10/chartex" xmlns:cx5="http://schemas.microsoft.com/office/drawing/2016/5/11/chartex" xmlns:cx6="http://schemas.microsoft.com/office/drawing/2016/5/12/chartex" xmlns:cx7="http://schemas.microsoft.com/office/drawing/2016/5/13/chartex" xmlns:cx8="http://schemas.microsoft.com/office/drawing/2016/5/14/chartex" xmlns:mc="http://schemas.openxmlformats.org/markup-compatibility/2006" xmlns:aink="http://schemas.microsoft.com/office/drawing/2016/ink" xmlns:am3d="http://schemas.microsoft.com/office/drawing/2017/model3d" xmlns:o="urn:schemas-microsoft-com:office:office" xmlns:oel="http://schemas.microsoft.com/office/2019/extlst" xmlns:r="http://schemas.openxmlformats.org/officeDocument/2006/relationships" xmlns:m="http://schemas.openxmlformats.org/officeDocument/2006/math" xmlns:v="urn:schemas-microsoft-com:vml" xmlns:wp14="http://schemas.microsoft.com/office/word/2010/wordprocessingDrawing" xmlns:wp="http://schemas.openxmlformats.org/drawingml/2006/wordprocessingDrawing" xmlns:w10="urn:schemas-microsoft-com:office:word" xmlns:w="http://schemas.openxmlformats.org/wordprocessingml/2006/main" xmlns:w14="http://schemas.microsoft.com/office/word/2010/wordml" xmlns:w15="http://schemas.microsoft.com/office/word/2012/wordml" xmlns:w16cex="http://schemas.microsoft.com/office/word/2018/wordml/cex" xmlns:w16cid="http://schemas.microsoft.com/office/word/2016/wordml/cid" xmlns:w16="http://schemas.microsoft.com/office/word/2018/wordml" xmlns:w16du="http://schemas.microsoft.com/office/word/2023/wordml/word16du" xmlns:w16sdtdh="http://schemas.microsoft.com/office/word/2020/wordml/sdtdatahash" xmlns:w16sdtfl="http://schemas.microsoft.com/office/word/2024/wordml/sdtformatlock" xmlns:w16se="http://schemas.microsoft.com/office/word/2015/wordml/symex" xmlns:wpg="http://schemas.microsoft.com/office/word/2010/wordprocessingGroup" xmlns:wpi="http://schemas.microsoft.com/office/word/2010/wordprocessingInk" xmlns:wne="http://schemas.microsoft.com/office/word/2006/wordml" xmlns:wps="http://schemas.microsoft.com/office/word/2010/wordprocessingShape" mc:Ignorable="w14 w15 w16se w16cid w16 w16cex w16sdtdh w16sdtfl w16du wp14">
   <w16cid:commentId w16cid:paraId="24A13992" w16cid:durableId="6E0A0D94"/>
+  <w16cid:commentId w16cid:paraId="5DEE709D" w16cid:durableId="2927BC99"/>
   <w16cid:commentId w16cid:paraId="66DE7AAA" w16cid:durableId="639D02FA"/>
   <w16cid:commentId w16cid:paraId="74E62E0F" w16cid:durableId="629D134D"/>
+  <w16cid:commentId w16cid:paraId="2B9CE3D9" w16cid:durableId="0FA284C6"/>
+  <w16cid:commentId w16cid:paraId="37D92BEF" w16cid:durableId="5E2781D5"/>
+  <w16cid:commentId w16cid:paraId="1E6D9C64" w16cid:durableId="6651F942"/>
 </w16cid:commentsIds>
 </file>
 

</xml_diff>

<commit_message>
change of file names
</commit_message>
<xml_diff>
--- a/05-2_CIP02_209_Documentation.docx
+++ b/05-2_CIP02_209_Documentation.docx
@@ -72,7 +72,7 @@
           <w:noProof/>
         </w:rPr>
         <w:drawing>
-          <wp:inline distT="0" distB="0" distL="0" distR="0" wp14:anchorId="1A62AFDD" wp14:editId="33FEA663">
+          <wp:inline distT="0" distB="0" distL="0" distR="0" wp14:anchorId="1A62AFDD" wp14:editId="6190CA66">
             <wp:extent cx="3886200" cy="2745718"/>
             <wp:effectExtent l="0" t="0" r="0" b="0"/>
             <wp:docPr id="2107547335" name="Picture 7" descr="Alpine Mineral Museum in Seedorf, Switzerland"/>
@@ -828,31 +828,7 @@
               <w:sz w:val="32"/>
               <w:szCs w:val="32"/>
             </w:rPr>
-            <w:t xml:space="preserve">Table </w:t>
-          </w:r>
-          <w:proofErr w:type="spellStart"/>
-          <w:r>
-            <w:rPr>
-              <w:b/>
-              <w:bCs/>
-              <w:smallCaps/>
-              <w:color w:val="0F4761" w:themeColor="accent1" w:themeShade="BF"/>
-              <w:sz w:val="32"/>
-              <w:szCs w:val="32"/>
-            </w:rPr>
-            <w:t>of</w:t>
-          </w:r>
-          <w:proofErr w:type="spellEnd"/>
-          <w:r>
-            <w:rPr>
-              <w:b/>
-              <w:bCs/>
-              <w:smallCaps/>
-              <w:color w:val="0F4761" w:themeColor="accent1" w:themeShade="BF"/>
-              <w:sz w:val="32"/>
-              <w:szCs w:val="32"/>
-            </w:rPr>
-            <w:t xml:space="preserve"> Contents</w:t>
+            <w:t>Table of Contents</w:t>
           </w:r>
         </w:p>
         <w:p>
@@ -1643,13 +1619,11 @@
         <w:pStyle w:val="Heading1"/>
       </w:pPr>
       <w:bookmarkStart w:id="1" w:name="_Toc194941927"/>
-      <w:proofErr w:type="spellStart"/>
       <w:r>
         <w:lastRenderedPageBreak/>
         <w:t>Introduction</w:t>
       </w:r>
       <w:bookmarkEnd w:id="1"/>
-      <w:proofErr w:type="spellEnd"/>
     </w:p>
     <w:p>
       <w:pPr>
@@ -1728,20 +1702,7 @@
         <w:rPr>
           <w:lang w:val="en-US"/>
         </w:rPr>
-        <w:t xml:space="preserve">analysis, and visualization to uncover relationships between elevation and crystal formation. </w:t>
-      </w:r>
-    </w:p>
-    <w:p>
-      <w:pPr>
-        <w:rPr>
-          <w:lang w:val="en-US"/>
-        </w:rPr>
-      </w:pPr>
-      <w:r>
-        <w:rPr>
-          <w:lang w:val="en-US"/>
-        </w:rPr>
-        <w:t>The results will be valuable for mineralogists, geologists, and collectors, with potential applications in other mountainous regions.</w:t>
+        <w:t>analysis, and visualization to uncover relationships between elevation and crystal formation.The results will be valuable for mineralogists, geologists, and collectors, with potential applications in other mountainous regions.</w:t>
       </w:r>
     </w:p>
     <w:p>
@@ -1749,20 +1710,13 @@
         <w:pStyle w:val="Heading1"/>
       </w:pPr>
       <w:commentRangeStart w:id="2"/>
-      <w:proofErr w:type="spellStart"/>
       <w:r>
         <w:t>Methodology</w:t>
       </w:r>
-      <w:proofErr w:type="spellEnd"/>
-      <w:r>
-        <w:t xml:space="preserve"> &amp; </w:t>
-      </w:r>
-      <w:proofErr w:type="spellStart"/>
-      <w:r>
-        <w:t>Preprocessing</w:t>
+      <w:r>
+        <w:t xml:space="preserve"> &amp; Preprocessing</w:t>
       </w:r>
       <w:commentRangeEnd w:id="2"/>
-      <w:proofErr w:type="spellEnd"/>
       <w:r>
         <w:rPr>
           <w:rStyle w:val="CommentReference"/>
@@ -1820,35 +1774,7 @@
         <w:rPr>
           <w:lang w:val="en-US"/>
         </w:rPr>
-        <w:t xml:space="preserve">we used </w:t>
-      </w:r>
-      <w:proofErr w:type="spellStart"/>
-      <w:r>
-        <w:rPr>
-          <w:lang w:val="en-US"/>
-        </w:rPr>
-        <w:t>WebScraping</w:t>
-      </w:r>
-      <w:proofErr w:type="spellEnd"/>
-      <w:r>
-        <w:rPr>
-          <w:lang w:val="en-US"/>
-        </w:rPr>
-        <w:t xml:space="preserve"> with our main </w:t>
-      </w:r>
-      <w:proofErr w:type="spellStart"/>
-      <w:r>
-        <w:rPr>
-          <w:lang w:val="en-US"/>
-        </w:rPr>
-        <w:t>datasource</w:t>
-      </w:r>
-      <w:proofErr w:type="spellEnd"/>
-      <w:r>
-        <w:rPr>
-          <w:lang w:val="en-US"/>
-        </w:rPr>
-        <w:t xml:space="preserve"> </w:t>
+        <w:t xml:space="preserve">we used WebScraping with our main datasource </w:t>
       </w:r>
       <w:r>
         <w:rPr>
@@ -1934,35 +1860,7 @@
         <w:rPr>
           <w:lang w:val="en-CH"/>
         </w:rPr>
-        <w:t xml:space="preserve">specifically the </w:t>
-      </w:r>
-      <w:proofErr w:type="spellStart"/>
-      <w:r>
-        <w:rPr>
-          <w:lang w:val="en-CH"/>
-        </w:rPr>
-        <w:t>locinfodiv</w:t>
-      </w:r>
-      <w:proofErr w:type="spellEnd"/>
-      <w:r>
-        <w:rPr>
-          <w:lang w:val="en-CH"/>
-        </w:rPr>
-        <w:t xml:space="preserve"> and </w:t>
-      </w:r>
-      <w:proofErr w:type="spellStart"/>
-      <w:r>
-        <w:rPr>
-          <w:lang w:val="en-CH"/>
-        </w:rPr>
-        <w:t>newlocminlist</w:t>
-      </w:r>
-      <w:proofErr w:type="spellEnd"/>
-      <w:r>
-        <w:rPr>
-          <w:lang w:val="en-CH"/>
-        </w:rPr>
-        <w:t xml:space="preserve"> sections.</w:t>
+        <w:t>specifically the locinfodiv and newlocminlist sections.</w:t>
       </w:r>
       <w:r>
         <w:rPr>
@@ -1974,49 +1872,7 @@
         <w:rPr>
           <w:lang w:val="en-CH"/>
         </w:rPr>
-        <w:t xml:space="preserve">Initially, we wrote a basic script that </w:t>
-      </w:r>
-      <w:proofErr w:type="gramStart"/>
-      <w:r>
-        <w:rPr>
-          <w:lang w:val="en-CH"/>
-        </w:rPr>
-        <w:t>was capable of scraping</w:t>
-      </w:r>
-      <w:proofErr w:type="gramEnd"/>
-      <w:r>
-        <w:rPr>
-          <w:lang w:val="en-CH"/>
-        </w:rPr>
-        <w:t xml:space="preserve"> data from a single locality. This was only successful after switching from BeautifulSoup4 to Selenium, paired with the </w:t>
-      </w:r>
-      <w:proofErr w:type="spellStart"/>
-      <w:r>
-        <w:rPr>
-          <w:lang w:val="en-CH"/>
-        </w:rPr>
-        <w:t>ChromeDriver</w:t>
-      </w:r>
-      <w:proofErr w:type="spellEnd"/>
-      <w:r>
-        <w:rPr>
-          <w:lang w:val="en-CH"/>
-        </w:rPr>
-        <w:t xml:space="preserve">, since the content was not rendered in the static HTML and therefore not accessible through </w:t>
-      </w:r>
-      <w:proofErr w:type="spellStart"/>
-      <w:r>
-        <w:rPr>
-          <w:lang w:val="en-CH"/>
-        </w:rPr>
-        <w:t>BeautifulSoup</w:t>
-      </w:r>
-      <w:proofErr w:type="spellEnd"/>
-      <w:r>
-        <w:rPr>
-          <w:lang w:val="en-CH"/>
-        </w:rPr>
-        <w:t>.</w:t>
+        <w:t>Initially, we wrote a basic script that was capable of scraping data from a single locality. This was only successful after switching from BeautifulSoup4 to Selenium, paired with the ChromeDriver, since the content was not rendered in the static HTML and therefore not accessible through BeautifulSoup.</w:t>
       </w:r>
     </w:p>
     <w:p>
@@ -2102,70 +1958,63 @@
         <w:rPr>
           <w:lang w:val="en-CH"/>
         </w:rPr>
-        <w:t xml:space="preserve">In response, we implemented multiple </w:t>
-      </w:r>
-      <w:proofErr w:type="gramStart"/>
-      <w:r>
-        <w:rPr>
-          <w:lang w:val="en-CH"/>
-        </w:rPr>
-        <w:t>try</w:t>
-      </w:r>
-      <w:proofErr w:type="gramEnd"/>
-      <w:r>
-        <w:rPr>
-          <w:lang w:val="en-CH"/>
-        </w:rPr>
-        <w:t xml:space="preserve"> and except blocks to catch and handle potential errors during execution. While this mitigated some issues, it did not fully resolve the problem. Because the website is designed to prevent automated scraping, we made further adjustments to disguise the script’s </w:t>
-      </w:r>
-      <w:proofErr w:type="spellStart"/>
-      <w:r>
-        <w:rPr>
-          <w:lang w:val="en-CH"/>
-        </w:rPr>
-        <w:t>behavior</w:t>
-      </w:r>
-      <w:proofErr w:type="spellEnd"/>
-      <w:r>
-        <w:rPr>
-          <w:lang w:val="en-CH"/>
-        </w:rPr>
-        <w:t xml:space="preserve">: we introduced rotating user </w:t>
+        <w:t>In response, we implemented multiple try and except blocks to catch and handle potential errors during execution. While this mitigated some issues, it did not fully resolve the problem. Because the website is designed to prevent automated scraping, we made further adjustments to disguise the script’s behavior: we introduced rotating user agents, installed undetected_chromedriver, and incorporated randomized wait times (between 5 and 15 seconds) between requests to simulate more human-like behavior.</w:t>
+      </w:r>
+      <w:r>
+        <w:rPr>
+          <w:lang w:val="en-CH"/>
+        </w:rPr>
+        <w:t xml:space="preserve"> </w:t>
+      </w:r>
+      <w:r>
+        <w:rPr>
+          <w:lang w:val="en-CH"/>
+        </w:rPr>
+        <w:t xml:space="preserve">Despite these measures, the </w:t>
       </w:r>
       <w:r>
         <w:rPr>
           <w:lang w:val="en-CH"/>
         </w:rPr>
         <w:lastRenderedPageBreak/>
-        <w:t xml:space="preserve">agents, installed </w:t>
-      </w:r>
-      <w:proofErr w:type="spellStart"/>
-      <w:r>
-        <w:rPr>
-          <w:lang w:val="en-CH"/>
-        </w:rPr>
-        <w:t>undetected_chromedriver</w:t>
-      </w:r>
-      <w:proofErr w:type="spellEnd"/>
-      <w:r>
-        <w:rPr>
-          <w:lang w:val="en-CH"/>
-        </w:rPr>
-        <w:t xml:space="preserve">, and incorporated randomized wait times (between 5 and 15 seconds) between requests to simulate more human-like </w:t>
-      </w:r>
-      <w:proofErr w:type="spellStart"/>
-      <w:r>
-        <w:rPr>
-          <w:lang w:val="en-CH"/>
-        </w:rPr>
-        <w:t>behavior</w:t>
-      </w:r>
-      <w:proofErr w:type="spellEnd"/>
-      <w:r>
-        <w:rPr>
-          <w:lang w:val="en-CH"/>
-        </w:rPr>
-        <w:t>.</w:t>
+        <w:t>script still terminated unexpectedly after approximately one hour of execution. After installing a VPN provider, the issue was finally resolved, and the script was able to run for five consecutive hours, successfully collecting data from around 520 links.</w:t>
+      </w:r>
+    </w:p>
+    <w:p>
+      <w:pPr>
+        <w:rPr>
+          <w:lang w:val="en-CH"/>
+        </w:rPr>
+      </w:pPr>
+      <w:r>
+        <w:rPr>
+          <w:lang w:val="en-CH"/>
+        </w:rPr>
+        <w:t>Unfortunately, the scraping logic</w:t>
+      </w:r>
+      <w:r>
+        <w:rPr>
+          <w:lang w:val="en-CH"/>
+        </w:rPr>
+        <w:t xml:space="preserve"> – </w:t>
+      </w:r>
+      <w:r>
+        <w:rPr>
+          <w:lang w:val="en-CH"/>
+        </w:rPr>
+        <w:t>designed to navigate through the raw HTML structure rather than zooming and scrolling the map manually</w:t>
+      </w:r>
+      <w:r>
+        <w:rPr>
+          <w:lang w:val="en-CH"/>
+        </w:rPr>
+        <w:t xml:space="preserve"> – </w:t>
+      </w:r>
+      <w:r>
+        <w:rPr>
+          <w:lang w:val="en-CH"/>
+        </w:rPr>
+        <w:t>sometimes only captured summary pages instead of individual locality pages. This occurred in cases where Mindat displayed an overview of localities within a region, rather than listing them individually.</w:t>
       </w:r>
       <w:r>
         <w:rPr>
@@ -2177,58 +2026,7 @@
         <w:rPr>
           <w:lang w:val="en-CH"/>
         </w:rPr>
-        <w:t>Despite these measures, the script still terminated unexpectedly after approximately one hour of execution. After installing a VPN provider, the issue was finally resolved, and the script was able to run for five consecutive hours, successfully collecting data from around 520 links.</w:t>
-      </w:r>
-    </w:p>
-    <w:p>
-      <w:pPr>
-        <w:rPr>
-          <w:lang w:val="en-CH"/>
-        </w:rPr>
-      </w:pPr>
-      <w:r>
-        <w:rPr>
-          <w:lang w:val="en-CH"/>
-        </w:rPr>
-        <w:t>Unfortunately, the scraping logic</w:t>
-      </w:r>
-      <w:r>
-        <w:rPr>
-          <w:lang w:val="en-CH"/>
-        </w:rPr>
-        <w:t xml:space="preserve"> – </w:t>
-      </w:r>
-      <w:r>
-        <w:rPr>
-          <w:lang w:val="en-CH"/>
-        </w:rPr>
-        <w:t>designed to navigate through the raw HTML structure rather than zooming and scrolling the map manually</w:t>
-      </w:r>
-      <w:r>
-        <w:rPr>
-          <w:lang w:val="en-CH"/>
-        </w:rPr>
-        <w:t xml:space="preserve"> – </w:t>
-      </w:r>
-      <w:r>
-        <w:rPr>
-          <w:lang w:val="en-CH"/>
-        </w:rPr>
-        <w:t xml:space="preserve">sometimes only captured summary pages instead of individual locality pages. This occurred in cases where </w:t>
-      </w:r>
-      <w:proofErr w:type="spellStart"/>
-      <w:r>
-        <w:rPr>
-          <w:lang w:val="en-CH"/>
-        </w:rPr>
-        <w:t>Mindat</w:t>
-      </w:r>
-      <w:proofErr w:type="spellEnd"/>
-      <w:r>
-        <w:rPr>
-          <w:lang w:val="en-CH"/>
-        </w:rPr>
-        <w:t xml:space="preserve"> displayed an overview of localities within a region, rather than listing them individually.</w:t>
+        <w:t>To investigate this, we re-scraped one of the summary pages and observed that, initially, only the aggregate page was shown. However, after increasing the wait times before scraping individual localities, the full list of detailed localities became accessible.</w:t>
       </w:r>
       <w:r>
         <w:rPr>
@@ -2240,18 +2038,6 @@
         <w:rPr>
           <w:lang w:val="en-CH"/>
         </w:rPr>
-        <w:t>To investigate this, we re-scraped one of the summary pages and observed that, initially, only the aggregate page was shown. However, after increasing the wait times before scraping individual localities, the full list of detailed localities became accessible.</w:t>
-      </w:r>
-      <w:r>
-        <w:rPr>
-          <w:lang w:val="en-CH"/>
-        </w:rPr>
-        <w:t xml:space="preserve"> </w:t>
-      </w:r>
-      <w:r>
-        <w:rPr>
-          <w:lang w:val="en-CH"/>
-        </w:rPr>
         <w:t>Due to time constraints, we did not rerun the script to scrape these pages individually, nor did we extend the code to reprocess all previously collected pages.</w:t>
       </w:r>
     </w:p>
@@ -2265,21 +2051,7 @@
         <w:rPr>
           <w:lang w:val="en-CH"/>
         </w:rPr>
-        <w:t xml:space="preserve">Finally, it is worth noting that </w:t>
-      </w:r>
-      <w:proofErr w:type="spellStart"/>
-      <w:r>
-        <w:rPr>
-          <w:lang w:val="en-CH"/>
-        </w:rPr>
-        <w:t>Mindat</w:t>
-      </w:r>
-      <w:proofErr w:type="spellEnd"/>
-      <w:r>
-        <w:rPr>
-          <w:lang w:val="en-CH"/>
-        </w:rPr>
-        <w:t xml:space="preserve"> does offer a public API, but it did not provide the specific data we required. Therefore, we decided to proceed with the dataset gathered through our customized scraping process.</w:t>
+        <w:t>Finally, it is worth noting that Mindat does offer a public API, but it did not provide the specific data we required. Therefore, we decided to proceed with the dataset gathered through our customized scraping process.</w:t>
       </w:r>
     </w:p>
     <w:p>
@@ -2323,143 +2095,59 @@
         <w:rPr>
           <w:lang w:val="en-CH"/>
         </w:rPr>
-        <w:t xml:space="preserve">For doing the planned analysis we needed to add the elevation level based on the coordinates </w:t>
-      </w:r>
-      <w:proofErr w:type="gramStart"/>
-      <w:r>
-        <w:rPr>
-          <w:lang w:val="en-CH"/>
-        </w:rPr>
-        <w:t>and also</w:t>
-      </w:r>
-      <w:proofErr w:type="gramEnd"/>
-      <w:r>
-        <w:rPr>
-          <w:lang w:val="en-CH"/>
-        </w:rPr>
-        <w:t xml:space="preserve"> add a categorization for the mineral types. </w:t>
-      </w:r>
-    </w:p>
-    <w:p>
-      <w:pPr>
-        <w:rPr>
-          <w:lang w:val="en-CH"/>
-        </w:rPr>
-      </w:pPr>
-      <w:proofErr w:type="gramStart"/>
-      <w:r>
-        <w:rPr>
-          <w:lang w:val="en-CH"/>
-        </w:rPr>
-        <w:t>In order to</w:t>
-      </w:r>
-      <w:proofErr w:type="gramEnd"/>
-      <w:r>
-        <w:rPr>
-          <w:lang w:val="en-CH"/>
-        </w:rPr>
-        <w:t xml:space="preserve"> enrich the dataset with the elevation of each location, we needed to remove the inaccurate coordinate points </w:t>
-      </w:r>
-      <w:proofErr w:type="gramStart"/>
-      <w:r>
-        <w:rPr>
-          <w:lang w:val="en-CH"/>
-        </w:rPr>
-        <w:t>and also</w:t>
-      </w:r>
-      <w:proofErr w:type="gramEnd"/>
-      <w:r>
-        <w:rPr>
-          <w:lang w:val="en-CH"/>
-        </w:rPr>
-        <w:t xml:space="preserve"> clean up the coordinates so that the format was the same for all accurate entries. The original data contained a mix of coordinate formats, including decimal degrees and degrees-minutes-seconds (DMS), as well as some incomplete or placeholder values. These inconsistencies were addressed by standardising all valid entries into decimal format and discarding those that were either unrecognised, labelled 'unknown' or identified as rough approximations such as '46.00000,8.00000'.</w:t>
-      </w:r>
-    </w:p>
-    <w:p>
-      <w:pPr>
-        <w:rPr>
-          <w:lang w:val="en-CH"/>
-        </w:rPr>
-      </w:pPr>
-      <w:r>
-        <w:rPr>
-          <w:lang w:val="en-CH"/>
-        </w:rPr>
-        <w:t xml:space="preserve">Once the data was cleaned, each coordinate pair was enriched with elevation information using </w:t>
-      </w:r>
-      <w:proofErr w:type="gramStart"/>
-      <w:r>
-        <w:rPr>
-          <w:lang w:val="en-CH"/>
-        </w:rPr>
-        <w:t>a number of</w:t>
-      </w:r>
-      <w:proofErr w:type="gramEnd"/>
-      <w:r>
-        <w:rPr>
-          <w:lang w:val="en-CH"/>
-        </w:rPr>
-        <w:t xml:space="preserve"> external elevation APIs. A fallback mechanism was implemented to maximise data coverage: if the first service failed or returned no result, the system would automatically try the next. The APIs used in this sequence were Open-Elevation, </w:t>
-      </w:r>
-      <w:proofErr w:type="spellStart"/>
-      <w:r>
-        <w:rPr>
-          <w:lang w:val="en-CH"/>
-        </w:rPr>
-        <w:t>OpenTopoData</w:t>
-      </w:r>
-      <w:proofErr w:type="spellEnd"/>
-      <w:r>
-        <w:rPr>
-          <w:lang w:val="en-CH"/>
-        </w:rPr>
-        <w:t xml:space="preserve"> and Open-</w:t>
-      </w:r>
-      <w:proofErr w:type="spellStart"/>
-      <w:r>
-        <w:rPr>
-          <w:lang w:val="en-CH"/>
-        </w:rPr>
-        <w:t>Meteo</w:t>
-      </w:r>
-      <w:proofErr w:type="spellEnd"/>
-      <w:r>
-        <w:rPr>
-          <w:lang w:val="en-CH"/>
-        </w:rPr>
-        <w:t>. The elevation values obtained from these sources were then cleaned and converted to a common integer format.</w:t>
-      </w:r>
-    </w:p>
-    <w:p>
-      <w:pPr>
-        <w:rPr>
-          <w:lang w:val="en-CH"/>
-        </w:rPr>
-      </w:pPr>
-      <w:r>
-        <w:rPr>
-          <w:lang w:val="en-CH"/>
-        </w:rPr>
-        <w:t xml:space="preserve">The final output was exported as an Excel file containing three sheets: one with the original raw data, one with the cleaned and validated coordinates, and one with the enriched data containing the </w:t>
-      </w:r>
+        <w:t xml:space="preserve">For doing the planned analysis we needed to add the elevation level based on the coordinates and also add a categorization for the mineral types. </w:t>
+      </w:r>
+    </w:p>
+    <w:p>
+      <w:pPr>
+        <w:rPr>
+          <w:lang w:val="en-CH"/>
+        </w:rPr>
+      </w:pPr>
+      <w:r>
+        <w:rPr>
+          <w:lang w:val="en-CH"/>
+        </w:rPr>
+        <w:t>In order to enrich the dataset with the elevation of each location, we needed to remove the inaccurate coordinate points and also clean up the coordinates so that the format was the same for all accurate entries. The original data contained a mix of coordinate formats, including decimal degrees and degrees-minutes-seconds (DMS), as well as some incomplete or placeholder values. These inconsistencies were addressed by standardising all valid entries into decimal format and discarding those that were either unrecognised, labelled 'unknown' or identified as rough approximations such as '46.00000,8.00000'.</w:t>
+      </w:r>
+    </w:p>
+    <w:p>
+      <w:pPr>
+        <w:rPr>
+          <w:lang w:val="en-CH"/>
+        </w:rPr>
+      </w:pPr>
+      <w:r>
+        <w:rPr>
+          <w:lang w:val="en-CH"/>
+        </w:rPr>
+        <w:t>Once the data was cleaned, each coordinate pair was enriched with elevation information using a number of external elevation APIs. A fallback mechanism was implemented to maximise data coverage: if the first service failed or returned no result, the system would automatically try the next. The APIs used in this sequence were Open-Elevation, OpenTopoData and Open-Meteo. The elevation values obtained from these sources were then cleaned and converted to a common integer format.</w:t>
+      </w:r>
+    </w:p>
+    <w:p>
+      <w:pPr>
+        <w:rPr>
+          <w:lang w:val="en-CH"/>
+        </w:rPr>
+      </w:pPr>
+      <w:r>
+        <w:rPr>
+          <w:lang w:val="en-CH"/>
+        </w:rPr>
+        <w:t>The final output was exported as an Excel file containing three sheets: one with the original raw data, one with the cleaned and validated coordinates, and one with the enriched data containing the elevation for each valid location. This process ensures that the resulting dataset is both reliable and enhanced with valuable topographic context.</w:t>
+      </w:r>
+    </w:p>
+    <w:p>
+      <w:pPr>
+        <w:rPr>
+          <w:lang w:val="en-CH"/>
+        </w:rPr>
+      </w:pPr>
       <w:r>
         <w:rPr>
           <w:lang w:val="en-CH"/>
         </w:rPr>
         <w:lastRenderedPageBreak/>
-        <w:t>elevation for each valid location. This process ensures that the resulting dataset is both reliable and enhanced with valuable topographic context.</w:t>
-      </w:r>
-    </w:p>
-    <w:p>
-      <w:pPr>
-        <w:rPr>
-          <w:lang w:val="en-CH"/>
-        </w:rPr>
-      </w:pPr>
-      <w:r>
-        <w:rPr>
-          <w:lang w:val="en-CH"/>
-        </w:rPr>
         <w:t>For the enrichment of the categories for all mineral types</w:t>
       </w:r>
       <w:commentRangeStart w:id="3"/>
@@ -2571,14 +2259,12 @@
         </w:rPr>
         <w:t xml:space="preserve">To finalize the </w:t>
       </w:r>
-      <w:proofErr w:type="gramStart"/>
       <w:r>
         <w:rPr>
           <w:lang w:val="en-CH"/>
         </w:rPr>
         <w:t>dataset</w:t>
       </w:r>
-      <w:proofErr w:type="gramEnd"/>
       <w:r>
         <w:rPr>
           <w:lang w:val="en-CH"/>
@@ -2822,50 +2508,14 @@
         <w:rPr>
           <w:lang w:val="en-US"/>
         </w:rPr>
-        <w:t xml:space="preserve">dataset under consideration contains information on 319 unique crystal discovery locations and includes 864 distinct mineral types. The dataset is structured into eight columns, each containing specific geographical, geological, and classification data. Notable columns include Altitude (integer), Altitude Category, Mineral, and Mineral Category (all as object types). Location data is provided via </w:t>
-      </w:r>
-      <w:proofErr w:type="spellStart"/>
+        <w:t xml:space="preserve">dataset under consideration contains information on 319 unique crystal discovery locations and includes 864 distinct mineral types. The dataset is structured into eight columns, each containing specific geographical, geological, and classification data. Notable columns include Altitude (integer), Altitude Category, Mineral, and Mineral Category (all as object types). Location data is provided via Mindat Locality ID and Latitude &amp; Longitude. The dataset also includes environmental context </w:t>
+      </w:r>
       <w:r>
         <w:rPr>
           <w:lang w:val="en-US"/>
         </w:rPr>
         <w:lastRenderedPageBreak/>
-        <w:t>Mindat</w:t>
-      </w:r>
-      <w:proofErr w:type="spellEnd"/>
-      <w:r>
-        <w:rPr>
-          <w:lang w:val="en-US"/>
-        </w:rPr>
-        <w:t xml:space="preserve"> Locality ID and Latitude &amp; Longitude. The dataset also includes environmental context through </w:t>
-      </w:r>
-      <w:proofErr w:type="spellStart"/>
-      <w:r>
-        <w:rPr>
-          <w:lang w:val="en-US"/>
-        </w:rPr>
-        <w:t>Köppen</w:t>
-      </w:r>
-      <w:proofErr w:type="spellEnd"/>
-      <w:r>
-        <w:rPr>
-          <w:lang w:val="en-US"/>
-        </w:rPr>
-        <w:t xml:space="preserve"> climate type and Location Type. The dataset's overall structure is conducive to </w:t>
-      </w:r>
-      <w:proofErr w:type="gramStart"/>
-      <w:r>
-        <w:rPr>
-          <w:lang w:val="en-US"/>
-        </w:rPr>
-        <w:t>exploratory</w:t>
-      </w:r>
-      <w:proofErr w:type="gramEnd"/>
-      <w:r>
-        <w:rPr>
-          <w:lang w:val="en-US"/>
-        </w:rPr>
-        <w:t xml:space="preserve"> and correlation analysis.</w:t>
+        <w:t>through Köppen climate type and Location Type. The dataset's overall structure is conducive to exploratory and correlation analysis.</w:t>
       </w:r>
     </w:p>
     <w:p>
@@ -2942,17 +2592,9 @@
         <w:rPr>
           <w:lang w:val="en-US"/>
         </w:rPr>
-        <w:t xml:space="preserve">Distribution of crystal occurrences in </w:t>
-      </w:r>
-      <w:proofErr w:type="spellStart"/>
-      <w:r>
-        <w:rPr>
-          <w:lang w:val="en-US"/>
-        </w:rPr>
-        <w:t>Swizerland</w:t>
+        <w:t>Distribution of crystal occurrences in Swizerland</w:t>
       </w:r>
       <w:bookmarkEnd w:id="10"/>
-      <w:proofErr w:type="spellEnd"/>
     </w:p>
     <w:p>
       <w:pPr>
@@ -3034,21 +2676,7 @@
         <w:rPr>
           <w:lang w:val="en-US"/>
         </w:rPr>
-        <w:t xml:space="preserve">Use GIS tools (e.g., </w:t>
-      </w:r>
-      <w:proofErr w:type="spellStart"/>
-      <w:r>
-        <w:rPr>
-          <w:lang w:val="en-US"/>
-        </w:rPr>
-        <w:t>GeoPandas</w:t>
-      </w:r>
-      <w:proofErr w:type="spellEnd"/>
-      <w:r>
-        <w:rPr>
-          <w:lang w:val="en-US"/>
-        </w:rPr>
-        <w:t>, Folium) to map occurrences across different regions.</w:t>
+        <w:t>Use GIS tools (e.g., GeoPandas, Folium) to map occurrences across different regions.</w:t>
       </w:r>
     </w:p>
     <w:p>
@@ -3404,7 +3032,6 @@
         </w:rPr>
         <w:t xml:space="preserve">Auf Top 10 </w:t>
       </w:r>
-      <w:proofErr w:type="spellStart"/>
       <w:r>
         <w:rPr>
           <w:b/>
@@ -3412,17 +3039,7 @@
           <w:i/>
           <w:iCs/>
         </w:rPr>
-        <w:t>minerals</w:t>
-      </w:r>
-      <w:proofErr w:type="spellEnd"/>
-      <w:r>
-        <w:rPr>
-          <w:b/>
-          <w:bCs/>
-          <w:i/>
-          <w:iCs/>
-        </w:rPr>
-        <w:t xml:space="preserve"> und dann auf Kategorien</w:t>
+        <w:t>minerals und dann auf Kategorien</w:t>
       </w:r>
       <w:r>
         <w:rPr>
@@ -3476,47 +3093,11 @@
           <w:lang w:val="en-CH" w:eastAsia="en-CH"/>
         </w:rPr>
       </w:pPr>
-      <w:proofErr w:type="gramStart"/>
       <w:r>
         <w:rPr>
           <w:lang w:val="en-CH" w:eastAsia="en-CH"/>
         </w:rPr>
-        <w:t>In order to</w:t>
-      </w:r>
-      <w:proofErr w:type="gramEnd"/>
-      <w:r>
-        <w:rPr>
-          <w:lang w:val="en-CH" w:eastAsia="en-CH"/>
-        </w:rPr>
-        <w:t xml:space="preserve"> explore the relationship between crystal occurrences and elevation, both Pearson's and Spearman's correlation coefficients were used, capturing linear and monotonic trends, respectively. Across the full range of mineral categories and elevations, the correlation values were found to be negligible, and </w:t>
-      </w:r>
-      <w:proofErr w:type="gramStart"/>
-      <w:r>
-        <w:rPr>
-          <w:lang w:val="en-CH" w:eastAsia="en-CH"/>
-        </w:rPr>
-        <w:t>the majority of</w:t>
-      </w:r>
-      <w:proofErr w:type="gramEnd"/>
-      <w:r>
-        <w:rPr>
-          <w:lang w:val="en-CH" w:eastAsia="en-CH"/>
-        </w:rPr>
-        <w:t xml:space="preserve"> p-values exceeded the 0.05 significance threshold. This finding suggests that </w:t>
-      </w:r>
-      <w:proofErr w:type="gramStart"/>
-      <w:r>
-        <w:rPr>
-          <w:lang w:val="en-CH" w:eastAsia="en-CH"/>
-        </w:rPr>
-        <w:t>the majority of</w:t>
-      </w:r>
-      <w:proofErr w:type="gramEnd"/>
-      <w:r>
-        <w:rPr>
-          <w:lang w:val="en-CH" w:eastAsia="en-CH"/>
-        </w:rPr>
-        <w:t xml:space="preserve"> cases do not exhibit a statistically significant relationship.</w:t>
+        <w:t>In order to explore the relationship between crystal occurrences and elevation, both Pearson's and Spearman's correlation coefficients were used, capturing linear and monotonic trends, respectively. Across the full range of mineral categories and elevations, the correlation values were found to be negligible, and the majority of p-values exceeded the 0.05 significance threshold. This finding suggests that the majority of cases do not exhibit a statistically significant relationship.</w:t>
       </w:r>
     </w:p>
     <w:p>
@@ -3561,21 +3142,7 @@
         <w:rPr>
           <w:lang w:val="en-CH" w:eastAsia="en-CH"/>
         </w:rPr>
-        <w:t xml:space="preserve">Conversely, the box plots (RQ3-3), which were </w:t>
-      </w:r>
-      <w:proofErr w:type="spellStart"/>
-      <w:r>
-        <w:rPr>
-          <w:lang w:val="en-CH" w:eastAsia="en-CH"/>
-        </w:rPr>
-        <w:t>centered</w:t>
-      </w:r>
-      <w:proofErr w:type="spellEnd"/>
-      <w:r>
-        <w:rPr>
-          <w:lang w:val="en-CH" w:eastAsia="en-CH"/>
-        </w:rPr>
-        <w:t xml:space="preserve"> on mineral categories, were more legible and exhibited overlapping distributions across altitude levels, thereby corroborating the modest statistical outcomes.</w:t>
+        <w:t>Conversely, the box plots (RQ3-3), which were centered on mineral categories, were more legible and exhibited overlapping distributions across altitude levels, thereby corroborating the modest statistical outcomes.</w:t>
       </w:r>
       <w:r>
         <w:rPr>
@@ -3653,12 +3220,10 @@
       </w:pPr>
       <w:bookmarkStart w:id="13" w:name="_Toc194941935"/>
       <w:commentRangeStart w:id="14"/>
-      <w:proofErr w:type="spellStart"/>
       <w:r>
         <w:t>Conclusion</w:t>
       </w:r>
       <w:bookmarkEnd w:id="13"/>
-      <w:proofErr w:type="spellEnd"/>
       <w:r>
         <w:t xml:space="preserve"> &amp; Outlook</w:t>
       </w:r>
@@ -6552,6 +6117,7 @@
   <w:style w:type="character" w:default="1" w:styleId="DefaultParagraphFont">
     <w:name w:val="Default Paragraph Font"/>
     <w:uiPriority w:val="1"/>
+    <w:semiHidden/>
     <w:unhideWhenUsed/>
   </w:style>
   <w:style w:type="table" w:default="1" w:styleId="TableNormal">

</xml_diff>